<commit_message>
First draft of SDD ready
</commit_message>
<xml_diff>
--- a/docs/new/MTools SDD.docx
+++ b/docs/new/MTools SDD.docx
@@ -2072,13 +2072,13 @@
       <w:pPr>
         <w:pStyle w:val="Heading1"/>
       </w:pPr>
-      <w:bookmarkStart w:id="3" w:name="_Toc345246744"/>
-      <w:bookmarkStart w:id="4" w:name="_Toc359447737"/>
+      <w:bookmarkStart w:id="3" w:name="_Toc359447737"/>
+      <w:bookmarkStart w:id="4" w:name="_Toc345246744"/>
       <w:r>
         <w:lastRenderedPageBreak/>
         <w:t>Introduction</w:t>
       </w:r>
-      <w:bookmarkEnd w:id="4"/>
+      <w:bookmarkEnd w:id="3"/>
     </w:p>
     <w:p>
       <w:pPr>
@@ -2117,61 +2117,110 @@
     <w:p>
       <w:pPr>
         <w:pStyle w:val="BodyText"/>
-      </w:pPr>
+        <w:rPr>
+          <w:rFonts w:ascii="Arial" w:hAnsi="Arial" w:cs="Arial"/>
+        </w:rPr>
+      </w:pPr>
+      <w:bookmarkStart w:id="7" w:name="_GoBack"/>
       <w:proofErr w:type="spellStart"/>
       <w:r>
+        <w:rPr>
+          <w:rFonts w:ascii="Arial" w:hAnsi="Arial" w:cs="Arial"/>
+        </w:rPr>
         <w:t>MEditor’s</w:t>
       </w:r>
       <w:proofErr w:type="spellEnd"/>
       <w:r>
+        <w:rPr>
+          <w:rFonts w:ascii="Arial" w:hAnsi="Arial" w:cs="Arial"/>
+        </w:rPr>
         <w:t xml:space="preserve"> routine saving and loading to and from the server was re-implemented from scratch. This also involves the logic for backup, comparing routines, hierarchal directory support and the dialogs that occur when saving or loading. These were refitted completely because the prior code was too difficult to maintain. It had grown and become patched over many times, obscuring any cleanness to its design. The commit differences on the </w:t>
       </w:r>
       <w:proofErr w:type="spellStart"/>
       <w:r>
+        <w:rPr>
+          <w:rFonts w:ascii="Arial" w:hAnsi="Arial" w:cs="Arial"/>
+        </w:rPr>
         <w:t>git</w:t>
       </w:r>
       <w:proofErr w:type="spellEnd"/>
       <w:r>
-        <w:t xml:space="preserve"> repo can clearly show the new code replacing the old code in detail.</w:t>
+        <w:rPr>
+          <w:rFonts w:ascii="Arial" w:hAnsi="Arial" w:cs="Arial"/>
+        </w:rPr>
+        <w:t xml:space="preserve"> repo</w:t>
+      </w:r>
+      <w:r>
+        <w:rPr>
+          <w:rFonts w:ascii="Arial" w:hAnsi="Arial" w:cs="Arial"/>
+        </w:rPr>
+        <w:t>sitory</w:t>
+      </w:r>
+      <w:r>
+        <w:rPr>
+          <w:rFonts w:ascii="Arial" w:hAnsi="Arial" w:cs="Arial"/>
+        </w:rPr>
+        <w:t xml:space="preserve"> can clearly show the new code replacing the old code in detail.</w:t>
       </w:r>
     </w:p>
     <w:p>
       <w:pPr>
         <w:pStyle w:val="Heading2"/>
       </w:pPr>
-      <w:bookmarkStart w:id="7" w:name="_Toc359447740"/>
+      <w:bookmarkStart w:id="8" w:name="_Toc359447740"/>
+      <w:bookmarkEnd w:id="7"/>
       <w:r>
         <w:t>MDebug</w:t>
       </w:r>
-      <w:bookmarkEnd w:id="7"/>
+      <w:bookmarkEnd w:id="8"/>
     </w:p>
     <w:p>
       <w:pPr>
         <w:pStyle w:val="BodyText"/>
-      </w:pPr>
-      <w:r>
-        <w:t xml:space="preserve">The original debug plugin was migrated to two new plugins. </w:t>
-      </w:r>
-      <w:proofErr w:type="gramStart"/>
-      <w:r>
-        <w:t>Only  very</w:t>
-      </w:r>
-      <w:proofErr w:type="gramEnd"/>
-      <w:r>
-        <w:t xml:space="preserve"> small portion of the original code remains in the new plugins. Many new features were added, and all the existing features were brought over. The main difference is that the prior plugin was written as Eclipse Actions, which would then update and change Eclipse Views and their SWT components. The GUI was </w:t>
-      </w:r>
-      <w:r>
-        <w:t xml:space="preserve">not as finely presented as other debuggers, and being able to present highly readable details for a debugger is very important. So the migration was to the Eclipse Debug Model. This is how all other languages which use Eclipse implement debuggers. It provides a widely adopted and familiar debug GUI and behavior. </w:t>
-      </w:r>
-      <w:proofErr w:type="gramStart"/>
-      <w:r>
-        <w:t>As well as fast response and lots of information.</w:t>
-      </w:r>
-      <w:proofErr w:type="gramEnd"/>
-      <w:r>
-        <w:t xml:space="preserve"> Additionally there was no other viable way to get the newer debug fea</w:t>
-      </w:r>
-      <w:r>
+        <w:rPr>
+          <w:rFonts w:ascii="Arial" w:hAnsi="Arial" w:cs="Arial"/>
+        </w:rPr>
+      </w:pPr>
+      <w:r>
+        <w:rPr>
+          <w:rFonts w:ascii="Arial" w:hAnsi="Arial" w:cs="Arial"/>
+        </w:rPr>
+        <w:t xml:space="preserve">The original debug plugin was migrated to two new plugins. Only </w:t>
+      </w:r>
+      <w:r>
+        <w:rPr>
+          <w:rFonts w:ascii="Arial" w:hAnsi="Arial" w:cs="Arial"/>
+        </w:rPr>
+        <w:t>a</w:t>
+      </w:r>
+      <w:r>
+        <w:rPr>
+          <w:rFonts w:ascii="Arial" w:hAnsi="Arial" w:cs="Arial"/>
+        </w:rPr>
+        <w:t xml:space="preserve"> very small portion of the original code remains in the new plugins. Many new features were added, and all the existing features were brought over. The main difference is that the prior plugin was written as Eclipse Actions, which would then update and change Eclipse Views and their SWT components. The GUI was </w:t>
+      </w:r>
+      <w:r>
+        <w:rPr>
+          <w:rFonts w:ascii="Arial" w:hAnsi="Arial" w:cs="Arial"/>
+        </w:rPr>
+        <w:t xml:space="preserve">not as finely presented as other debuggers, and being able to present highly readable details for a debugger is very important. So the migration was to the Eclipse Debug Model. This is how all other languages which use Eclipse implement debuggers. It provides a widely adopted and </w:t>
+      </w:r>
+      <w:r>
+        <w:rPr>
+          <w:rFonts w:ascii="Arial" w:hAnsi="Arial" w:cs="Arial"/>
+        </w:rPr>
+        <w:t>familiar debug GUI and behavior, a</w:t>
+      </w:r>
+      <w:r>
+        <w:rPr>
+          <w:rFonts w:ascii="Arial" w:hAnsi="Arial" w:cs="Arial"/>
+        </w:rPr>
+        <w:t>s well as fast response and lots of information. Additionally there was no other viable way to get the newer debug fea</w:t>
+      </w:r>
+      <w:r>
+        <w:rPr>
+          <w:rFonts w:ascii="Arial" w:hAnsi="Arial" w:cs="Arial"/>
+        </w:rPr>
         <w:t>tures that were desired, specifically adding breakpoints to a line in MEditor.</w:t>
       </w:r>
     </w:p>
@@ -2179,224 +2228,742 @@
       <w:pPr>
         <w:pStyle w:val="Heading1"/>
       </w:pPr>
-      <w:bookmarkStart w:id="8" w:name="_Toc359447741"/>
+      <w:bookmarkStart w:id="9" w:name="_Toc359447741"/>
       <w:r>
         <w:t>Implementation specs for MTools features</w:t>
       </w:r>
-      <w:bookmarkEnd w:id="8"/>
+      <w:bookmarkEnd w:id="9"/>
     </w:p>
     <w:p>
       <w:pPr>
         <w:pStyle w:val="Heading2"/>
       </w:pPr>
-      <w:bookmarkStart w:id="9" w:name="_Toc359447742"/>
+      <w:bookmarkStart w:id="10" w:name="_Toc359447742"/>
       <w:r>
         <w:t>MEditor</w:t>
       </w:r>
-      <w:bookmarkEnd w:id="9"/>
+      <w:bookmarkEnd w:id="10"/>
     </w:p>
     <w:p>
       <w:pPr>
         <w:pStyle w:val="BodyText"/>
-      </w:pPr>
-      <w:r>
-        <w:t xml:space="preserve">Eclipse, as a GUI based </w:t>
-      </w:r>
-      <w:proofErr w:type="gramStart"/>
-      <w:r>
-        <w:t>IDE(</w:t>
-      </w:r>
-      <w:proofErr w:type="gramEnd"/>
-      <w:r>
-        <w:t>TODO, define), works from a single main or UI thread. It also manages a thread pool (TODO, define) to handle background processing. Only the main or UI thread can create or update SWT components. Generally, all other processing should occur in background jobs, otherwise the main thread will have to wait for the non SWT processing to finish before the user can do anything to the Eclipse workbench window.</w:t>
-      </w:r>
-      <w:r>
-        <w:t xml:space="preserve"> Although background jobs cannot directly update SWT components, they can schedule a job for the UI thread to do this work.</w:t>
+        <w:rPr>
+          <w:rFonts w:ascii="Arial" w:hAnsi="Arial" w:cs="Arial"/>
+        </w:rPr>
+      </w:pPr>
+      <w:r>
+        <w:rPr>
+          <w:rFonts w:ascii="Arial" w:hAnsi="Arial" w:cs="Arial"/>
+        </w:rPr>
+        <w:t>Eclipse, as a GUI based IDE, works from a single main or UI thread. It also manage</w:t>
+      </w:r>
+      <w:r>
+        <w:rPr>
+          <w:rFonts w:ascii="Arial" w:hAnsi="Arial" w:cs="Arial"/>
+        </w:rPr>
+        <w:t xml:space="preserve">s a thread pool </w:t>
+      </w:r>
+      <w:r>
+        <w:rPr>
+          <w:rFonts w:ascii="Arial" w:hAnsi="Arial" w:cs="Arial"/>
+        </w:rPr>
+        <w:t>to handle background processing. Only the main or UI thread can create or update SWT components. Generally, all other processing should occur in background jobs, otherwise the main thread will have to wait for the non SWT processing to finish before the user can do anything to the Eclipse workbench window.</w:t>
+      </w:r>
+      <w:r>
+        <w:rPr>
+          <w:rFonts w:ascii="Arial" w:hAnsi="Arial" w:cs="Arial"/>
+        </w:rPr>
+        <w:t xml:space="preserve"> Although background jobs cannot directly update SWT components, they can schedule a job for the UI thread to do </w:t>
+      </w:r>
+      <w:r>
+        <w:rPr>
+          <w:rFonts w:ascii="Arial" w:hAnsi="Arial" w:cs="Arial"/>
+        </w:rPr>
+        <w:t>any SWT widget creation or updates.</w:t>
       </w:r>
     </w:p>
     <w:p>
       <w:pPr>
         <w:pStyle w:val="BodyText"/>
-      </w:pPr>
-      <w:r>
+        <w:rPr>
+          <w:rFonts w:ascii="Arial" w:hAnsi="Arial" w:cs="Arial"/>
+        </w:rPr>
+      </w:pPr>
+      <w:r>
+        <w:rPr>
+          <w:rFonts w:ascii="Arial" w:hAnsi="Arial" w:cs="Arial"/>
+        </w:rPr>
+        <w:lastRenderedPageBreak/>
         <w:t>Given Eclipse’s multithreading workflow, chang</w:t>
       </w:r>
       <w:r>
-        <w:t xml:space="preserve">es were made to put much of the actions and other processes that MEditor creates into background jobs. This enhances the response when editing text or clicking any of the </w:t>
-      </w:r>
-      <w:r>
+        <w:rPr>
+          <w:rFonts w:ascii="Arial" w:hAnsi="Arial" w:cs="Arial"/>
+        </w:rPr>
+        <w:t xml:space="preserve">es were made to </w:t>
+      </w:r>
+      <w:r>
+        <w:rPr>
+          <w:rFonts w:ascii="Arial" w:hAnsi="Arial" w:cs="Arial"/>
+        </w:rPr>
+        <w:t xml:space="preserve">MEditor to </w:t>
+      </w:r>
+      <w:r>
+        <w:rPr>
+          <w:rFonts w:ascii="Arial" w:hAnsi="Arial" w:cs="Arial"/>
+        </w:rPr>
+        <w:t xml:space="preserve">put much of the actions and other processes that </w:t>
+      </w:r>
+      <w:r>
+        <w:rPr>
+          <w:rFonts w:ascii="Arial" w:hAnsi="Arial" w:cs="Arial"/>
+        </w:rPr>
+        <w:t xml:space="preserve">it </w:t>
+      </w:r>
+      <w:r>
+        <w:rPr>
+          <w:rFonts w:ascii="Arial" w:hAnsi="Arial" w:cs="Arial"/>
+        </w:rPr>
+        <w:t xml:space="preserve">creates into background jobs. This enhances the </w:t>
+      </w:r>
+      <w:r>
+        <w:rPr>
+          <w:rFonts w:ascii="Arial" w:hAnsi="Arial" w:cs="Arial"/>
+        </w:rPr>
+        <w:t xml:space="preserve">UI </w:t>
+      </w:r>
+      <w:r>
+        <w:rPr>
+          <w:rFonts w:ascii="Arial" w:hAnsi="Arial" w:cs="Arial"/>
+        </w:rPr>
+        <w:t xml:space="preserve">response when editing text or clicking any of the </w:t>
+      </w:r>
+      <w:r>
+        <w:rPr>
+          <w:rFonts w:ascii="Arial" w:hAnsi="Arial" w:cs="Arial"/>
+        </w:rPr>
+        <w:t xml:space="preserve">MEditor </w:t>
+      </w:r>
+      <w:r>
+        <w:rPr>
+          <w:rFonts w:ascii="Arial" w:hAnsi="Arial" w:cs="Arial"/>
+        </w:rPr>
         <w:t xml:space="preserve">actions. </w:t>
       </w:r>
       <w:r>
-        <w:t>By default, the Eclipse</w:t>
-      </w:r>
-      <w:r>
-        <w:t xml:space="preserve"> Debug</w:t>
-      </w:r>
-      <w:r>
-        <w:t xml:space="preserve"> Platform puts all of its actions into background </w:t>
-      </w:r>
-      <w:r>
+        <w:rPr>
+          <w:rFonts w:ascii="Arial" w:hAnsi="Arial" w:cs="Arial"/>
+        </w:rPr>
+        <w:t xml:space="preserve">As for MDebug, it does not rely on </w:t>
+      </w:r>
+      <w:r>
+        <w:rPr>
+          <w:rFonts w:ascii="Arial" w:hAnsi="Arial" w:cs="Arial"/>
+        </w:rPr>
+        <w:t xml:space="preserve">these </w:t>
+      </w:r>
+      <w:r>
+        <w:rPr>
+          <w:rFonts w:ascii="Arial" w:hAnsi="Arial" w:cs="Arial"/>
+        </w:rPr>
+        <w:t xml:space="preserve">contrived Eclipse Actions, but instead uses the </w:t>
+      </w:r>
+      <w:r>
+        <w:rPr>
+          <w:rFonts w:ascii="Arial" w:hAnsi="Arial" w:cs="Arial"/>
+        </w:rPr>
+        <w:t>Eclipse Debug Platform puts all of its actions into background jobs already. Therefore clicking an action, such as “step over” or “resume” doesn</w:t>
+      </w:r>
+      <w:r>
+        <w:rPr>
+          <w:rFonts w:ascii="Arial" w:hAnsi="Arial" w:cs="Arial"/>
+        </w:rPr>
+        <w:t>’t cause Eclipse to hang.</w:t>
+      </w:r>
+    </w:p>
+    <w:p>
+      <w:pPr>
+        <w:pStyle w:val="BodyText"/>
+      </w:pPr>
+    </w:p>
+    <w:p>
+      <w:pPr>
+        <w:pStyle w:val="Heading2"/>
+      </w:pPr>
+      <w:bookmarkStart w:id="11" w:name="_Toc359447743"/>
+      <w:r>
+        <w:t>MDebug</w:t>
+      </w:r>
+    </w:p>
+    <w:p>
+      <w:pPr>
+        <w:pStyle w:val="Heading3"/>
+      </w:pPr>
+      <w:r>
+        <w:t>Concurrent processing of the Eclipse UI concerns and the XTDEBUG backend concerns</w:t>
+      </w:r>
+    </w:p>
+    <w:p>
+      <w:pPr>
+        <w:pStyle w:val="BodyText"/>
+        <w:rPr>
+          <w:rFonts w:ascii="Arial" w:hAnsi="Arial" w:cs="Arial"/>
+        </w:rPr>
+      </w:pPr>
+      <w:r>
+        <w:rPr>
+          <w:rFonts w:ascii="Arial" w:hAnsi="Arial" w:cs="Arial"/>
+        </w:rPr>
+        <w:t>MDebug</w:t>
+      </w:r>
+      <w:r>
+        <w:rPr>
+          <w:rFonts w:ascii="Arial" w:hAnsi="Arial" w:cs="Arial"/>
+        </w:rPr>
+        <w:t xml:space="preserve"> was</w:t>
+      </w:r>
+      <w:r>
+        <w:rPr>
+          <w:rFonts w:ascii="Arial" w:hAnsi="Arial" w:cs="Arial"/>
+        </w:rPr>
+        <w:t xml:space="preserve"> </w:t>
+      </w:r>
+      <w:r>
+        <w:rPr>
+          <w:rFonts w:ascii="Arial" w:hAnsi="Arial" w:cs="Arial"/>
+        </w:rPr>
+        <w:t>created by following an article on how to create a custom Eclipse Debugger for any language (</w:t>
+      </w:r>
+      <w:hyperlink r:id="rId7" w:tgtFrame="_blank" w:history="1">
+        <w:r>
+          <w:rPr>
+            <w:rStyle w:val="Hyperlink"/>
+            <w:rFonts w:ascii="Arial" w:hAnsi="Arial" w:cs="Arial"/>
+            <w:color w:val="1155CC"/>
+            <w:sz w:val="20"/>
+            <w:shd w:val="clear" w:color="auto" w:fill="FFFFFF"/>
+          </w:rPr>
+          <w:t>eclipse.org/articles/Article-Debugger/how-to.html</w:t>
+        </w:r>
+      </w:hyperlink>
+      <w:r>
+        <w:rPr>
+          <w:rStyle w:val="apple-converted-space"/>
+          <w:rFonts w:ascii="Arial" w:hAnsi="Arial" w:cs="Arial"/>
+          <w:color w:val="222222"/>
+          <w:sz w:val="20"/>
+          <w:shd w:val="clear" w:color="auto" w:fill="FFFFFF"/>
+        </w:rPr>
+        <w:t>)</w:t>
+      </w:r>
+      <w:r>
+        <w:rPr>
+          <w:rFonts w:ascii="Arial" w:hAnsi="Arial" w:cs="Arial"/>
+        </w:rPr>
+        <w:t xml:space="preserve">. This article was written in 2004 and is </w:t>
+      </w:r>
+      <w:r>
+        <w:rPr>
+          <w:rFonts w:ascii="Arial" w:hAnsi="Arial" w:cs="Arial"/>
+        </w:rPr>
+        <w:t>partially</w:t>
+      </w:r>
+      <w:r>
+        <w:rPr>
+          <w:rFonts w:ascii="Arial" w:hAnsi="Arial" w:cs="Arial"/>
+        </w:rPr>
+        <w:t xml:space="preserve"> out of date with regards to asynchronous processing. It mentions that the step feature in Eclipse is invoked from the UI thread, which is </w:t>
+      </w:r>
+      <w:r>
+        <w:rPr>
+          <w:rFonts w:ascii="Arial" w:hAnsi="Arial" w:cs="Arial"/>
+        </w:rPr>
+        <w:t>incorrect with the version of Eclipse we are using</w:t>
+      </w:r>
+      <w:r>
+        <w:rPr>
+          <w:rFonts w:ascii="Arial" w:hAnsi="Arial" w:cs="Arial"/>
+        </w:rPr>
+        <w:t xml:space="preserve">. </w:t>
+      </w:r>
+      <w:r>
+        <w:rPr>
+          <w:rFonts w:ascii="Arial" w:hAnsi="Arial" w:cs="Arial"/>
+        </w:rPr>
+        <w:t>In our version, stepping</w:t>
+      </w:r>
+      <w:r>
+        <w:rPr>
+          <w:rFonts w:ascii="Arial" w:hAnsi="Arial" w:cs="Arial"/>
+        </w:rPr>
+        <w:t xml:space="preserve"> is invoked as a background job and will not cause Eclipse’s workbench window to hang, even if </w:t>
+      </w:r>
+      <w:r>
+        <w:rPr>
+          <w:rFonts w:ascii="Arial" w:hAnsi="Arial" w:cs="Arial"/>
+        </w:rPr>
+        <w:t>the</w:t>
+      </w:r>
+      <w:r>
+        <w:rPr>
+          <w:rFonts w:ascii="Arial" w:hAnsi="Arial" w:cs="Arial"/>
+        </w:rPr>
+        <w:t xml:space="preserve"> back-end debug system is synchronous. </w:t>
+      </w:r>
+    </w:p>
+    <w:p>
+      <w:pPr>
+        <w:pStyle w:val="BodyText"/>
+        <w:rPr>
+          <w:rFonts w:ascii="Arial" w:hAnsi="Arial" w:cs="Arial"/>
+        </w:rPr>
+      </w:pPr>
+      <w:r>
+        <w:rPr>
+          <w:rFonts w:ascii="Arial" w:hAnsi="Arial" w:cs="Arial"/>
+        </w:rPr>
+        <w:t>In our case, t</w:t>
+      </w:r>
+      <w:r>
+        <w:rPr>
+          <w:rFonts w:ascii="Arial" w:hAnsi="Arial" w:cs="Arial"/>
+        </w:rPr>
+        <w:t xml:space="preserve">he XTDEBUG RPC calls are synchronous; they send a single request and wait for its response to come back. However this is all processed in an asynchronous job on Eclipse, so the UI will not have any hanging problems. However it is also worth noting that although multiple jobs can run concurrently, access to the RPC </w:t>
+      </w:r>
+      <w:r>
+        <w:rPr>
+          <w:rFonts w:ascii="Arial" w:hAnsi="Arial" w:cs="Arial"/>
+          <w:b/>
+          <w:bCs/>
+        </w:rPr>
+        <w:t>must not be</w:t>
+      </w:r>
+      <w:r>
+        <w:rPr>
+          <w:rFonts w:ascii="Arial" w:hAnsi="Arial" w:cs="Arial"/>
+        </w:rPr>
+        <w:t xml:space="preserve"> concurrent</w:t>
+      </w:r>
+      <w:r>
+        <w:rPr>
+          <w:rFonts w:ascii="Arial" w:hAnsi="Arial" w:cs="Arial"/>
+        </w:rPr>
+        <w:t xml:space="preserve"> because the MUMPS background process can only handle a single request at a time</w:t>
+      </w:r>
+      <w:r>
+        <w:rPr>
+          <w:rFonts w:ascii="Arial" w:hAnsi="Arial" w:cs="Arial"/>
+        </w:rPr>
+        <w:t xml:space="preserve">. The java keyword “synchronize” is used on the </w:t>
+      </w:r>
+      <w:proofErr w:type="spellStart"/>
+      <w:r>
+        <w:rPr>
+          <w:rFonts w:ascii="Arial" w:hAnsi="Arial" w:cs="Arial"/>
+        </w:rPr>
+        <w:t>XtdebugHandler</w:t>
+      </w:r>
+      <w:proofErr w:type="spellEnd"/>
+      <w:r>
+        <w:rPr>
+          <w:rFonts w:ascii="Arial" w:hAnsi="Arial" w:cs="Arial"/>
+        </w:rPr>
+        <w:t xml:space="preserve"> class to make sure that multiple </w:t>
+      </w:r>
+      <w:r>
+        <w:rPr>
+          <w:rFonts w:ascii="Arial" w:hAnsi="Arial" w:cs="Arial"/>
+        </w:rPr>
+        <w:t xml:space="preserve">Eclipse </w:t>
+      </w:r>
+      <w:r>
+        <w:rPr>
+          <w:rFonts w:ascii="Arial" w:hAnsi="Arial" w:cs="Arial"/>
+        </w:rPr>
+        <w:t xml:space="preserve">jobs do not call this RPC while it is processing a current job. So in </w:t>
+      </w:r>
+      <w:r>
+        <w:rPr>
+          <w:rFonts w:ascii="Arial" w:hAnsi="Arial" w:cs="Arial"/>
+        </w:rPr>
+        <w:t>conclusion</w:t>
+      </w:r>
+      <w:r>
+        <w:rPr>
+          <w:rFonts w:ascii="Arial" w:hAnsi="Arial" w:cs="Arial"/>
+        </w:rPr>
+        <w:t>, the Eclipse UI thread does not hang, because</w:t>
+      </w:r>
+      <w:r>
+        <w:rPr>
+          <w:rFonts w:ascii="Arial" w:hAnsi="Arial" w:cs="Arial"/>
+        </w:rPr>
+        <w:t xml:space="preserve"> stepping is processed as an </w:t>
+      </w:r>
+      <w:r>
+        <w:rPr>
+          <w:rFonts w:ascii="Arial" w:hAnsi="Arial" w:cs="Arial"/>
+        </w:rPr>
+        <w:t>asynchronous Eclipse background job</w:t>
+      </w:r>
+      <w:r>
+        <w:rPr>
+          <w:rFonts w:ascii="Arial" w:hAnsi="Arial" w:cs="Arial"/>
+        </w:rPr>
+        <w:t>.</w:t>
+      </w:r>
+    </w:p>
+    <w:p>
+      <w:pPr>
+        <w:pStyle w:val="BodyText"/>
+      </w:pPr>
+    </w:p>
+    <w:bookmarkEnd w:id="11"/>
+    <w:p>
+      <w:pPr>
+        <w:pStyle w:val="Heading3"/>
+      </w:pPr>
+      <w:r>
+        <w:t>Case example of how to work with the separate UI and Core plug-ins</w:t>
+      </w:r>
+    </w:p>
+    <w:p>
+      <w:pPr>
+        <w:pStyle w:val="BodyText"/>
+        <w:rPr>
+          <w:rFonts w:ascii="Arial" w:hAnsi="Arial" w:cs="Arial"/>
+        </w:rPr>
+      </w:pPr>
+      <w:r>
+        <w:rPr>
+          <w:rFonts w:ascii="Arial" w:hAnsi="Arial" w:cs="Arial"/>
+        </w:rPr>
+        <w:t xml:space="preserve">A custom console for handling READ and WRITE commands was added to MDebug. This console relies on </w:t>
+      </w:r>
+      <w:r>
+        <w:rPr>
+          <w:rFonts w:ascii="Arial" w:hAnsi="Arial" w:cs="Arial"/>
+        </w:rPr>
+        <w:t xml:space="preserve">the </w:t>
+      </w:r>
+      <w:r>
+        <w:rPr>
+          <w:rFonts w:ascii="Arial" w:hAnsi="Arial" w:cs="Arial"/>
+        </w:rPr>
+        <w:t>Eclipses Console View and Console</w:t>
+      </w:r>
+      <w:r>
+        <w:rPr>
+          <w:rFonts w:ascii="Arial" w:hAnsi="Arial" w:cs="Arial"/>
+        </w:rPr>
+        <w:t xml:space="preserve"> </w:t>
+      </w:r>
+      <w:r>
+        <w:rPr>
+          <w:rFonts w:ascii="Arial" w:hAnsi="Arial" w:cs="Arial"/>
+        </w:rPr>
+        <w:t>Manager components, and not the Debug Platform.</w:t>
+      </w:r>
+      <w:r>
+        <w:rPr>
+          <w:rFonts w:ascii="Arial" w:hAnsi="Arial" w:cs="Arial"/>
+        </w:rPr>
+        <w:t xml:space="preserve"> As a result of that, the plumbing to get this rendering and working on the screen is not provided by default.</w:t>
+      </w:r>
+      <w:r>
+        <w:rPr>
+          <w:rFonts w:ascii="Arial" w:hAnsi="Arial" w:cs="Arial"/>
+        </w:rPr>
+        <w:t xml:space="preserve"> </w:t>
+      </w:r>
+      <w:r>
+        <w:rPr>
+          <w:rFonts w:ascii="Arial" w:hAnsi="Arial" w:cs="Arial"/>
+        </w:rPr>
+        <w:t>Therefore</w:t>
+      </w:r>
+      <w:r>
+        <w:rPr>
+          <w:rFonts w:ascii="Arial" w:hAnsi="Arial" w:cs="Arial"/>
+        </w:rPr>
+        <w:t xml:space="preserve"> implementing it required less lightweight delegate based classes. </w:t>
+      </w:r>
+    </w:p>
+    <w:p>
+      <w:pPr>
+        <w:pStyle w:val="BodyText"/>
+        <w:rPr>
+          <w:rFonts w:ascii="Arial" w:hAnsi="Arial" w:cs="Arial"/>
+        </w:rPr>
+      </w:pPr>
+      <w:r>
+        <w:rPr>
+          <w:rFonts w:ascii="Arial" w:hAnsi="Arial" w:cs="Arial"/>
+        </w:rPr>
+        <w:t xml:space="preserve">This custom console has </w:t>
+      </w:r>
+      <w:r>
+        <w:rPr>
+          <w:rFonts w:ascii="Arial" w:hAnsi="Arial" w:cs="Arial"/>
+        </w:rPr>
+        <w:t xml:space="preserve">implemented in the UI plug-in mostly, with some UI agnostic </w:t>
+      </w:r>
+      <w:r>
+        <w:rPr>
+          <w:rFonts w:ascii="Arial" w:hAnsi="Arial" w:cs="Arial"/>
+        </w:rPr>
+        <w:t xml:space="preserve">listener </w:t>
+      </w:r>
+      <w:r>
+        <w:rPr>
+          <w:rFonts w:ascii="Arial" w:hAnsi="Arial" w:cs="Arial"/>
+        </w:rPr>
+        <w:t xml:space="preserve">classes existing in the core plugin. It works </w:t>
+      </w:r>
+      <w:r>
+        <w:rPr>
+          <w:rFonts w:ascii="Arial" w:hAnsi="Arial" w:cs="Arial"/>
+        </w:rPr>
+        <w:t xml:space="preserve">by registering a Launch Configuration listener to the </w:t>
+      </w:r>
+      <w:r>
+        <w:rPr>
+          <w:rFonts w:ascii="Arial" w:hAnsi="Arial" w:cs="Arial"/>
+        </w:rPr>
+        <w:t xml:space="preserve">MDebug </w:t>
+      </w:r>
+      <w:r>
+        <w:rPr>
+          <w:rFonts w:ascii="Arial" w:hAnsi="Arial" w:cs="Arial"/>
+        </w:rPr>
+        <w:t>UI plug-in. This</w:t>
+      </w:r>
+      <w:r>
+        <w:rPr>
+          <w:rFonts w:ascii="Arial" w:hAnsi="Arial" w:cs="Arial"/>
+        </w:rPr>
+        <w:t xml:space="preserve"> listener</w:t>
+      </w:r>
+      <w:r>
+        <w:rPr>
+          <w:rFonts w:ascii="Arial" w:hAnsi="Arial" w:cs="Arial"/>
+        </w:rPr>
+        <w:t xml:space="preserve"> will react if any new launch configurations are launched by the user. </w:t>
+      </w:r>
+      <w:r>
+        <w:rPr>
+          <w:rFonts w:ascii="Arial" w:hAnsi="Arial" w:cs="Arial"/>
+        </w:rPr>
+        <w:t>Custom l</w:t>
+      </w:r>
+      <w:r>
+        <w:rPr>
+          <w:rFonts w:ascii="Arial" w:hAnsi="Arial" w:cs="Arial"/>
+        </w:rPr>
+        <w:t xml:space="preserve">isteners </w:t>
+      </w:r>
+      <w:r>
+        <w:rPr>
+          <w:rFonts w:ascii="Arial" w:hAnsi="Arial" w:cs="Arial"/>
+        </w:rPr>
+        <w:t xml:space="preserve">for our custom console </w:t>
+      </w:r>
+      <w:r>
+        <w:rPr>
+          <w:rFonts w:ascii="Arial" w:hAnsi="Arial" w:cs="Arial"/>
+        </w:rPr>
+        <w:t xml:space="preserve">are added to both the Debug Target and the console. </w:t>
+      </w:r>
+      <w:r>
+        <w:rPr>
+          <w:rFonts w:ascii="Arial" w:hAnsi="Arial" w:cs="Arial"/>
+        </w:rPr>
+        <w:t>This is because t</w:t>
+      </w:r>
+      <w:r>
+        <w:rPr>
+          <w:rFonts w:ascii="Arial" w:hAnsi="Arial" w:cs="Arial"/>
+        </w:rPr>
+        <w:t xml:space="preserve">he debug target needs to listen for when the console has finished collecting input, and what that input is. And the console needs to know when it is ready to receive input and if any output is to be written. These listeners are registered in a generalized way, as opposed to having the classes directly invoke each other by </w:t>
+      </w:r>
+      <w:r>
+        <w:rPr>
+          <w:rFonts w:ascii="Arial" w:hAnsi="Arial" w:cs="Arial"/>
+        </w:rPr>
+        <w:t xml:space="preserve">the specific Java class </w:t>
+      </w:r>
+      <w:r>
+        <w:rPr>
+          <w:rFonts w:ascii="Arial" w:hAnsi="Arial" w:cs="Arial"/>
+        </w:rPr>
+        <w:t>name</w:t>
+      </w:r>
+      <w:r>
+        <w:rPr>
+          <w:rFonts w:ascii="Arial" w:hAnsi="Arial" w:cs="Arial"/>
+        </w:rPr>
+        <w:t>, which it cannot see anyway</w:t>
+      </w:r>
+      <w:r>
+        <w:rPr>
+          <w:rFonts w:ascii="Arial" w:hAnsi="Arial" w:cs="Arial"/>
+        </w:rPr>
+        <w:t xml:space="preserve">. </w:t>
+      </w:r>
+      <w:r>
+        <w:rPr>
+          <w:rFonts w:ascii="Arial" w:hAnsi="Arial" w:cs="Arial"/>
+        </w:rPr>
+        <w:t>This is because i</w:t>
+      </w:r>
+      <w:r>
+        <w:rPr>
+          <w:rFonts w:ascii="Arial" w:hAnsi="Arial" w:cs="Arial"/>
+        </w:rPr>
+        <w:t xml:space="preserve">t is not possible for the core plug-in to see the UI </w:t>
+      </w:r>
+      <w:r>
+        <w:rPr>
+          <w:rFonts w:ascii="Arial" w:hAnsi="Arial" w:cs="Arial"/>
+        </w:rPr>
+        <w:t>console class directly, as its</w:t>
+      </w:r>
+      <w:r>
+        <w:rPr>
+          <w:rFonts w:ascii="Arial" w:hAnsi="Arial" w:cs="Arial"/>
+        </w:rPr>
+        <w:t xml:space="preserve"> </w:t>
+      </w:r>
+      <w:r>
+        <w:rPr>
+          <w:rFonts w:ascii="Arial" w:hAnsi="Arial" w:cs="Arial"/>
+        </w:rPr>
+        <w:t xml:space="preserve">specific java </w:t>
+      </w:r>
+      <w:r>
+        <w:rPr>
+          <w:rFonts w:ascii="Arial" w:hAnsi="Arial" w:cs="Arial"/>
+        </w:rPr>
+        <w:t xml:space="preserve">type. So the console instead implements a core listener and is registered to the debug target, a class from the core plug-in. This type of event </w:t>
+      </w:r>
+      <w:r>
+        <w:rPr>
+          <w:rFonts w:ascii="Arial" w:hAnsi="Arial" w:cs="Arial"/>
+        </w:rPr>
         <w:lastRenderedPageBreak/>
-        <w:t xml:space="preserve">jobs already. Therefore clicking an action, such as “step over” or “resume” doesn’t cause Eclipse to hang </w:t>
-      </w:r>
-      <w:bookmarkStart w:id="10" w:name="_GoBack"/>
-      <w:bookmarkEnd w:id="10"/>
-      <w:r>
-        <w:t>at all.</w:t>
-      </w:r>
+        <w:t>based processing is common for design paradigms which completely separate the UI and core or model concerns into separate projects.</w:t>
+      </w:r>
+    </w:p>
+    <w:p>
+      <w:pPr>
+        <w:pStyle w:val="Heading1"/>
+      </w:pPr>
+      <w:bookmarkStart w:id="12" w:name="_Toc359447744"/>
+      <w:r>
+        <w:t>MTools Class Diagrams</w:t>
+      </w:r>
+      <w:bookmarkEnd w:id="12"/>
+    </w:p>
+    <w:p>
+      <w:pPr>
+        <w:pStyle w:val="Heading2"/>
+      </w:pPr>
+      <w:bookmarkStart w:id="13" w:name="_Toc359447745"/>
+      <w:r>
+        <w:t>MEditor</w:t>
+      </w:r>
+      <w:bookmarkEnd w:id="13"/>
     </w:p>
     <w:p>
       <w:pPr>
         <w:pStyle w:val="BodyText"/>
-      </w:pPr>
-    </w:p>
-    <w:p>
-      <w:pPr>
-        <w:pStyle w:val="Heading2"/>
-      </w:pPr>
-      <w:bookmarkStart w:id="11" w:name="_Toc359447743"/>
-      <w:r>
-        <w:t>MDebug</w:t>
-      </w:r>
-      <w:bookmarkEnd w:id="11"/>
+        <w:rPr>
+          <w:rFonts w:ascii="Arial" w:hAnsi="Arial" w:cs="Arial"/>
+        </w:rPr>
+      </w:pPr>
+      <w:r>
+        <w:rPr>
+          <w:rFonts w:ascii="Arial" w:hAnsi="Arial" w:cs="Arial"/>
+        </w:rPr>
+        <w:t>The MEditor plugin has an almost purely procedural implementation,</w:t>
+      </w:r>
+      <w:r>
+        <w:rPr>
+          <w:rFonts w:ascii="Arial" w:hAnsi="Arial" w:cs="Arial"/>
+        </w:rPr>
+        <w:t xml:space="preserve"> in lieu of an object oriented approach. This means that instead of many objects relating to each other and</w:t>
+      </w:r>
+      <w:r>
+        <w:rPr>
+          <w:rFonts w:ascii="Arial" w:hAnsi="Arial" w:cs="Arial"/>
+        </w:rPr>
+        <w:t xml:space="preserve"> each</w:t>
+      </w:r>
+      <w:r>
+        <w:rPr>
+          <w:rFonts w:ascii="Arial" w:hAnsi="Arial" w:cs="Arial"/>
+        </w:rPr>
+        <w:t xml:space="preserve"> handling separate responsibilities, the code is organized into procedures, java methods, only.</w:t>
+      </w:r>
+      <w:r>
+        <w:rPr>
+          <w:rFonts w:ascii="Arial" w:hAnsi="Arial" w:cs="Arial"/>
+        </w:rPr>
+        <w:t xml:space="preserve"> These procedures are spread into a logical class which has many procedures related to it, but rarely any instance (object) variables. Some use instance variables but the object is often a singleton.</w:t>
+      </w:r>
     </w:p>
     <w:p>
       <w:pPr>
         <w:pStyle w:val="BodyText"/>
+        <w:rPr>
+          <w:rFonts w:ascii="Arial" w:hAnsi="Arial" w:cs="Arial"/>
+        </w:rPr>
       </w:pPr>
     </w:p>
     <w:p>
       <w:pPr>
         <w:pStyle w:val="BodyText"/>
-      </w:pPr>
-    </w:p>
-    <w:p>
-      <w:pPr>
-        <w:pStyle w:val="BodyText"/>
-      </w:pPr>
-      <w:r>
-        <w:t>The Eclipse Platform Debug Model—look, behavior, performance, acceptance</w:t>
-      </w:r>
-    </w:p>
-    <w:p>
-      <w:pPr>
-        <w:pStyle w:val="BodyText"/>
-      </w:pPr>
-      <w:proofErr w:type="gramStart"/>
-      <w:r>
-        <w:t>how</w:t>
-      </w:r>
-      <w:proofErr w:type="gramEnd"/>
-      <w:r>
-        <w:t xml:space="preserve"> the XTDEBUG RPC works </w:t>
+        <w:rPr>
+          <w:rFonts w:ascii="Arial" w:hAnsi="Arial" w:cs="Arial"/>
+        </w:rPr>
+      </w:pPr>
+      <w:r>
+        <w:rPr>
+          <w:rFonts w:ascii="Arial" w:hAnsi="Arial" w:cs="Arial"/>
+        </w:rPr>
+        <w:t>The MEditor class diagrams show dependencies</w:t>
+      </w:r>
+      <w:r>
+        <w:rPr>
+          <w:rFonts w:ascii="Arial" w:hAnsi="Arial" w:cs="Arial"/>
+        </w:rPr>
+        <w:t xml:space="preserve">, whereas the </w:t>
       </w:r>
       <w:proofErr w:type="spellStart"/>
       <w:r>
-        <w:t>wrt</w:t>
+        <w:rPr>
+          <w:rFonts w:ascii="Arial" w:hAnsi="Arial" w:cs="Arial"/>
+        </w:rPr>
+        <w:t>M</w:t>
+      </w:r>
+      <w:r>
+        <w:rPr>
+          <w:rFonts w:ascii="Arial" w:hAnsi="Arial" w:cs="Arial"/>
+        </w:rPr>
+        <w:t>d</w:t>
+      </w:r>
+      <w:r>
+        <w:rPr>
+          <w:rFonts w:ascii="Arial" w:hAnsi="Arial" w:cs="Arial"/>
+        </w:rPr>
+        <w:t>ebug</w:t>
       </w:r>
       <w:proofErr w:type="spellEnd"/>
       <w:r>
-        <w:t xml:space="preserve"> to how eclipse invokes it</w:t>
-      </w:r>
-    </w:p>
-    <w:p>
-      <w:pPr>
-        <w:pStyle w:val="BodyText"/>
-      </w:pPr>
-      <w:r>
-        <w:t>How the console was added: uses Eclipse Console View, how it registers listeners</w:t>
-      </w:r>
-    </w:p>
-    <w:p>
-      <w:pPr>
-        <w:pStyle w:val="BodyText"/>
-      </w:pPr>
-    </w:p>
-    <w:p>
-      <w:pPr>
-        <w:pStyle w:val="Heading1"/>
-      </w:pPr>
-      <w:bookmarkStart w:id="12" w:name="_Toc359447744"/>
-      <w:r>
-        <w:t>MTools Class Diagrams</w:t>
-      </w:r>
-      <w:bookmarkEnd w:id="12"/>
-    </w:p>
-    <w:p>
-      <w:pPr>
-        <w:pStyle w:val="Heading2"/>
-      </w:pPr>
-      <w:bookmarkStart w:id="13" w:name="_Toc359447745"/>
-      <w:r>
-        <w:t>MEditor</w:t>
-      </w:r>
-      <w:bookmarkEnd w:id="13"/>
-    </w:p>
-    <w:p>
-      <w:pPr>
-        <w:pStyle w:val="BodyText"/>
-        <w:rPr>
-          <w:rFonts w:ascii="Arial" w:hAnsi="Arial" w:cs="Arial"/>
-        </w:rPr>
-      </w:pPr>
-      <w:r>
-        <w:rPr>
-          <w:rFonts w:ascii="Arial" w:hAnsi="Arial" w:cs="Arial"/>
-        </w:rPr>
-        <w:t>The MEditor plugin has an almost purely procedural implementation,</w:t>
-      </w:r>
-      <w:r>
-        <w:rPr>
-          <w:rFonts w:ascii="Arial" w:hAnsi="Arial" w:cs="Arial"/>
-        </w:rPr>
-        <w:t xml:space="preserve"> in lieu of an object oriented approach. This means that instead of many objects relating to each other and</w:t>
-      </w:r>
-      <w:r>
-        <w:rPr>
-          <w:rFonts w:ascii="Arial" w:hAnsi="Arial" w:cs="Arial"/>
-        </w:rPr>
-        <w:t xml:space="preserve"> each</w:t>
-      </w:r>
-      <w:r>
-        <w:rPr>
-          <w:rFonts w:ascii="Arial" w:hAnsi="Arial" w:cs="Arial"/>
-        </w:rPr>
-        <w:t xml:space="preserve"> handling separate responsibilities, the code is organized into procedures, java methods, only.</w:t>
-      </w:r>
-      <w:r>
-        <w:rPr>
-          <w:rFonts w:ascii="Arial" w:hAnsi="Arial" w:cs="Arial"/>
-        </w:rPr>
-        <w:t xml:space="preserve"> These procedures are spread into a logical class which has many procedures related to it, but rarely any instance (object) variables. Some use instance variables but the object is often a singleton.</w:t>
-      </w:r>
-    </w:p>
-    <w:p>
-      <w:pPr>
-        <w:pStyle w:val="BodyText"/>
-        <w:rPr>
-          <w:rFonts w:ascii="Arial" w:hAnsi="Arial" w:cs="Arial"/>
-        </w:rPr>
-      </w:pPr>
-    </w:p>
-    <w:p>
-      <w:pPr>
-        <w:pStyle w:val="BodyText"/>
-        <w:rPr>
-          <w:rFonts w:ascii="Arial" w:hAnsi="Arial" w:cs="Arial"/>
-        </w:rPr>
-      </w:pPr>
-      <w:r>
-        <w:rPr>
-          <w:rFonts w:ascii="Arial" w:hAnsi="Arial" w:cs="Arial"/>
-        </w:rPr>
-        <w:t>The MEditor class diagrams show dependencies</w:t>
-      </w:r>
-      <w:r>
-        <w:rPr>
-          <w:rFonts w:ascii="Arial" w:hAnsi="Arial" w:cs="Arial"/>
-        </w:rPr>
-        <w:t>, whereas the MDebug do not</w:t>
+        <w:rPr>
+          <w:rFonts w:ascii="Arial" w:hAnsi="Arial" w:cs="Arial"/>
+        </w:rPr>
+        <w:t xml:space="preserve"> do not</w:t>
       </w:r>
       <w:r>
         <w:rPr>
@@ -2446,7 +3013,7 @@
                     </pic:cNvPicPr>
                   </pic:nvPicPr>
                   <pic:blipFill>
-                    <a:blip r:embed="rId7">
+                    <a:blip r:embed="rId8">
                       <a:extLst>
                         <a:ext uri="{28A0092B-C50C-407E-A947-70E740481C1C}">
                           <a14:useLocalDpi xmlns:a14="http://schemas.microsoft.com/office/drawing/2010/main" val="0"/>
@@ -2534,7 +3101,7 @@
                     </pic:cNvPicPr>
                   </pic:nvPicPr>
                   <pic:blipFill>
-                    <a:blip r:embed="rId8">
+                    <a:blip r:embed="rId9">
                       <a:extLst>
                         <a:ext uri="{28A0092B-C50C-407E-A947-70E740481C1C}">
                           <a14:useLocalDpi xmlns:a14="http://schemas.microsoft.com/office/drawing/2010/main" val="0"/>
@@ -2576,10 +3143,18 @@
         <w:pStyle w:val="Heading2"/>
       </w:pPr>
       <w:bookmarkStart w:id="14" w:name="_Toc359447746"/>
-      <w:r>
-        <w:t>MDebug</w:t>
+      <w:proofErr w:type="spellStart"/>
+      <w:r>
+        <w:t>M</w:t>
+      </w:r>
+      <w:r>
+        <w:t>d</w:t>
+      </w:r>
+      <w:r>
+        <w:t>ebug</w:t>
       </w:r>
       <w:bookmarkEnd w:id="14"/>
+      <w:proofErr w:type="spellEnd"/>
     </w:p>
     <w:p>
       <w:pPr>
@@ -2593,11 +3168,31 @@
           <w:rFonts w:ascii="Arial" w:hAnsi="Arial" w:cs="Arial"/>
         </w:rPr>
       </w:pPr>
-      <w:r>
-        <w:rPr>
-          <w:rFonts w:ascii="Arial" w:hAnsi="Arial" w:cs="Arial"/>
-        </w:rPr>
-        <w:t xml:space="preserve">MDebug is implemented as </w:t>
+      <w:proofErr w:type="spellStart"/>
+      <w:r>
+        <w:rPr>
+          <w:rFonts w:ascii="Arial" w:hAnsi="Arial" w:cs="Arial"/>
+        </w:rPr>
+        <w:t>M</w:t>
+      </w:r>
+      <w:r>
+        <w:rPr>
+          <w:rFonts w:ascii="Arial" w:hAnsi="Arial" w:cs="Arial"/>
+        </w:rPr>
+        <w:t>d</w:t>
+      </w:r>
+      <w:r>
+        <w:rPr>
+          <w:rFonts w:ascii="Arial" w:hAnsi="Arial" w:cs="Arial"/>
+        </w:rPr>
+        <w:t>ebug</w:t>
+      </w:r>
+      <w:proofErr w:type="spellEnd"/>
+      <w:r>
+        <w:rPr>
+          <w:rFonts w:ascii="Arial" w:hAnsi="Arial" w:cs="Arial"/>
+        </w:rPr>
+        <w:t xml:space="preserve"> is implemented as </w:t>
       </w:r>
       <w:proofErr w:type="gramStart"/>
       <w:r>
@@ -2645,20 +3240,58 @@
         <w:rPr>
           <w:rFonts w:ascii="Arial" w:hAnsi="Arial" w:cs="Arial"/>
         </w:rPr>
-        <w:t xml:space="preserve">ject Oriented in design, and as a result of that they also rely on polymorphism. The Eclipse framework will handle most of the heavy lifting, and delegate the implementation at various points to MDebug. Because of this separation of duties, </w:t>
+        <w:t xml:space="preserve">ject Oriented in design, and as a result of that they also rely on polymorphism. The Eclipse framework will handle most of the heavy lifting, and delegate the implementation at various points to </w:t>
       </w:r>
       <w:proofErr w:type="spellStart"/>
       <w:r>
         <w:rPr>
           <w:rFonts w:ascii="Arial" w:hAnsi="Arial" w:cs="Arial"/>
         </w:rPr>
-        <w:t>MDebug’s</w:t>
+        <w:t>M</w:t>
+      </w:r>
+      <w:r>
+        <w:rPr>
+          <w:rFonts w:ascii="Arial" w:hAnsi="Arial" w:cs="Arial"/>
+        </w:rPr>
+        <w:t>d</w:t>
+      </w:r>
+      <w:r>
+        <w:rPr>
+          <w:rFonts w:ascii="Arial" w:hAnsi="Arial" w:cs="Arial"/>
+        </w:rPr>
+        <w:t>ebug</w:t>
       </w:r>
       <w:proofErr w:type="spellEnd"/>
       <w:r>
         <w:rPr>
           <w:rFonts w:ascii="Arial" w:hAnsi="Arial" w:cs="Arial"/>
         </w:rPr>
+        <w:t xml:space="preserve">. Because of this separation of duties, </w:t>
+      </w:r>
+      <w:proofErr w:type="spellStart"/>
+      <w:r>
+        <w:rPr>
+          <w:rFonts w:ascii="Arial" w:hAnsi="Arial" w:cs="Arial"/>
+        </w:rPr>
+        <w:t>M</w:t>
+      </w:r>
+      <w:r>
+        <w:rPr>
+          <w:rFonts w:ascii="Arial" w:hAnsi="Arial" w:cs="Arial"/>
+        </w:rPr>
+        <w:t>d</w:t>
+      </w:r>
+      <w:r>
+        <w:rPr>
+          <w:rFonts w:ascii="Arial" w:hAnsi="Arial" w:cs="Arial"/>
+        </w:rPr>
+        <w:t>ebug’s</w:t>
+      </w:r>
+      <w:proofErr w:type="spellEnd"/>
+      <w:r>
+        <w:rPr>
+          <w:rFonts w:ascii="Arial" w:hAnsi="Arial" w:cs="Arial"/>
+        </w:rPr>
         <w:t xml:space="preserve"> can be implementation can be described as several small delegate </w:t>
       </w:r>
       <w:proofErr w:type="gramStart"/>
@@ -2698,13 +3331,39 @@
         <w:rPr>
           <w:rFonts w:ascii="Arial" w:hAnsi="Arial" w:cs="Arial"/>
         </w:rPr>
-        <w:t xml:space="preserve">Despite MDebug having mostly a delegate based, lightweight implementation, there is at least one area where it must do heavy lifting. It cannot possibly understand how to debug any given language, so all of those implementation details are defined in various </w:t>
+        <w:t xml:space="preserve">Despite </w:t>
       </w:r>
       <w:proofErr w:type="spellStart"/>
       <w:r>
         <w:rPr>
           <w:rFonts w:ascii="Arial" w:hAnsi="Arial" w:cs="Arial"/>
         </w:rPr>
+        <w:t>M</w:t>
+      </w:r>
+      <w:r>
+        <w:rPr>
+          <w:rFonts w:ascii="Arial" w:hAnsi="Arial" w:cs="Arial"/>
+        </w:rPr>
+        <w:t>d</w:t>
+      </w:r>
+      <w:r>
+        <w:rPr>
+          <w:rFonts w:ascii="Arial" w:hAnsi="Arial" w:cs="Arial"/>
+        </w:rPr>
+        <w:t>ebug</w:t>
+      </w:r>
+      <w:proofErr w:type="spellEnd"/>
+      <w:r>
+        <w:rPr>
+          <w:rFonts w:ascii="Arial" w:hAnsi="Arial" w:cs="Arial"/>
+        </w:rPr>
+        <w:t xml:space="preserve"> having mostly a delegate based, lightweight implementation, there is at least one area where it must do heavy lifting. It cannot possibly understand how to debug any given language, so all of those implementation details are defined in various </w:t>
+      </w:r>
+      <w:proofErr w:type="spellStart"/>
+      <w:r>
+        <w:rPr>
+          <w:rFonts w:ascii="Arial" w:hAnsi="Arial" w:cs="Arial"/>
+        </w:rPr>
         <w:t>xtdebug</w:t>
       </w:r>
       <w:proofErr w:type="spellEnd"/>
@@ -2719,7 +3378,19 @@
         <w:rPr>
           <w:rFonts w:ascii="Arial" w:hAnsi="Arial" w:cs="Arial"/>
         </w:rPr>
-        <w:t>MDebugTarget</w:t>
+        <w:t>M</w:t>
+      </w:r>
+      <w:r>
+        <w:rPr>
+          <w:rFonts w:ascii="Arial" w:hAnsi="Arial" w:cs="Arial"/>
+        </w:rPr>
+        <w:t>d</w:t>
+      </w:r>
+      <w:r>
+        <w:rPr>
+          <w:rFonts w:ascii="Arial" w:hAnsi="Arial" w:cs="Arial"/>
+        </w:rPr>
+        <w:t>ebugTarget</w:t>
       </w:r>
       <w:proofErr w:type="spellEnd"/>
       <w:r>
@@ -2733,7 +3404,19 @@
         <w:rPr>
           <w:rFonts w:ascii="Arial" w:hAnsi="Arial" w:cs="Arial"/>
         </w:rPr>
-        <w:t>MDebugTarget</w:t>
+        <w:t>M</w:t>
+      </w:r>
+      <w:r>
+        <w:rPr>
+          <w:rFonts w:ascii="Arial" w:hAnsi="Arial" w:cs="Arial"/>
+        </w:rPr>
+        <w:t>d</w:t>
+      </w:r>
+      <w:r>
+        <w:rPr>
+          <w:rFonts w:ascii="Arial" w:hAnsi="Arial" w:cs="Arial"/>
+        </w:rPr>
+        <w:t>ebugTarget</w:t>
       </w:r>
       <w:proofErr w:type="spellEnd"/>
       <w:r>
@@ -2747,28 +3430,32 @@
         <w:rPr>
           <w:rFonts w:ascii="Arial" w:hAnsi="Arial" w:cs="Arial"/>
         </w:rPr>
-        <w:t>MDebug’s</w:t>
+        <w:t>M</w:t>
+      </w:r>
+      <w:r>
+        <w:rPr>
+          <w:rFonts w:ascii="Arial" w:hAnsi="Arial" w:cs="Arial"/>
+        </w:rPr>
+        <w:t>d</w:t>
+      </w:r>
+      <w:r>
+        <w:rPr>
+          <w:rFonts w:ascii="Arial" w:hAnsi="Arial" w:cs="Arial"/>
+        </w:rPr>
+        <w:t>ebug’s</w:t>
       </w:r>
       <w:proofErr w:type="spellEnd"/>
       <w:r>
         <w:rPr>
           <w:rFonts w:ascii="Arial" w:hAnsi="Arial" w:cs="Arial"/>
         </w:rPr>
-        <w:t xml:space="preserve"> Model objects. (TODO: add model objects to </w:t>
-      </w:r>
-      <w:proofErr w:type="spellStart"/>
-      <w:r>
-        <w:rPr>
-          <w:rFonts w:ascii="Arial" w:hAnsi="Arial" w:cs="Arial"/>
-        </w:rPr>
-        <w:t>defintions</w:t>
-      </w:r>
-      <w:proofErr w:type="spellEnd"/>
-      <w:r>
-        <w:rPr>
-          <w:rFonts w:ascii="Arial" w:hAnsi="Arial" w:cs="Arial"/>
-        </w:rPr>
-        <w:t>)</w:t>
+        <w:t xml:space="preserve"> Model objec</w:t>
+      </w:r>
+      <w:r>
+        <w:rPr>
+          <w:rFonts w:ascii="Arial" w:hAnsi="Arial" w:cs="Arial"/>
+        </w:rPr>
+        <w:t>ts.</w:t>
       </w:r>
     </w:p>
     <w:p>
@@ -2803,7 +3490,7 @@
                     </pic:cNvPicPr>
                   </pic:nvPicPr>
                   <pic:blipFill>
-                    <a:blip r:embed="rId9">
+                    <a:blip r:embed="rId10">
                       <a:extLst>
                         <a:ext uri="{28A0092B-C50C-407E-A947-70E740481C1C}">
                           <a14:useLocalDpi xmlns:a14="http://schemas.microsoft.com/office/drawing/2010/main" val="0"/>
@@ -2848,7 +3535,7 @@
       <w:r>
         <w:t>Appendix</w:t>
       </w:r>
-      <w:bookmarkEnd w:id="3"/>
+      <w:bookmarkEnd w:id="4"/>
       <w:bookmarkEnd w:id="15"/>
     </w:p>
     <w:p>
@@ -2964,7 +3651,7 @@
                 <w:iCs/>
                 <w:kern w:val="32"/>
               </w:rPr>
-              <w:t>Eclipse</w:t>
+              <w:t>Background job</w:t>
             </w:r>
           </w:p>
         </w:tc>
@@ -2987,7 +3674,15 @@
                 <w:iCs/>
                 <w:kern w:val="32"/>
               </w:rPr>
-              <w:t>An IDE primarily used for Java software development.</w:t>
+              <w:t xml:space="preserve">In eclipse, a background job is processed by a thread pool allows the UI window to be responsive. Refer to: </w:t>
+            </w:r>
+            <w:r>
+              <w:rPr>
+                <w:rFonts w:ascii="Arial" w:hAnsi="Arial"/>
+                <w:iCs/>
+                <w:kern w:val="32"/>
+              </w:rPr>
+              <w:t>http://www.vogella.com/articles/EclipseJobs/article.html</w:t>
             </w:r>
           </w:p>
         </w:tc>
@@ -3016,7 +3711,7 @@
                 <w:iCs/>
                 <w:kern w:val="32"/>
               </w:rPr>
-              <w:t>Eclipse View</w:t>
+              <w:t>Eclipse</w:t>
             </w:r>
           </w:p>
         </w:tc>
@@ -3039,7 +3734,7 @@
                 <w:iCs/>
                 <w:kern w:val="32"/>
               </w:rPr>
-              <w:t>A tab inside of Eclipse which provides application features to aid in software development. Eclipse provides many by default (e.g. search, directory explorer and console). RASR and JCTerm Plug-in provide their functionality inside of their own Eclipse Views.</w:t>
+              <w:t>An IDE primarily used for Java software development.</w:t>
             </w:r>
           </w:p>
         </w:tc>
@@ -3068,7 +3763,7 @@
                 <w:iCs/>
                 <w:kern w:val="32"/>
               </w:rPr>
-              <w:t>Eclipse Plug-in</w:t>
+              <w:t>Eclipse View</w:t>
             </w:r>
           </w:p>
         </w:tc>
@@ -3091,7 +3786,7 @@
                 <w:iCs/>
                 <w:kern w:val="32"/>
               </w:rPr>
-              <w:t>An extension to the Eclipse application, which can be installed. It gives Eclipse new features for software development.</w:t>
+              <w:t>A tab inside of Eclipse which provides application features to aid in software development. Eclipse provides many by default (e.g. search, directory explorer and console). RASR and JCTerm Plug-in provide their functionality inside of their own Eclipse Views.</w:t>
             </w:r>
           </w:p>
         </w:tc>
@@ -3120,7 +3815,7 @@
                 <w:iCs/>
                 <w:kern w:val="32"/>
               </w:rPr>
-              <w:t>EPL</w:t>
+              <w:t>Eclipse Plug-in</w:t>
             </w:r>
           </w:p>
         </w:tc>
@@ -3143,7 +3838,7 @@
                 <w:iCs/>
                 <w:kern w:val="32"/>
               </w:rPr>
-              <w:t>Eclipse Public License</w:t>
+              <w:t>An extension to the Eclipse application, which can be installed. It gives Eclipse new features for software development.</w:t>
             </w:r>
           </w:p>
         </w:tc>
@@ -3172,15 +3867,7 @@
                 <w:iCs/>
                 <w:kern w:val="32"/>
               </w:rPr>
-              <w:t>F</w:t>
-            </w:r>
-            <w:r>
-              <w:rPr>
-                <w:rFonts w:ascii="Arial" w:hAnsi="Arial"/>
-                <w:iCs/>
-                <w:kern w:val="32"/>
-              </w:rPr>
-              <w:t>ork</w:t>
+              <w:t>EPL</w:t>
             </w:r>
           </w:p>
         </w:tc>
@@ -3199,59 +3886,11 @@
             </w:pPr>
             <w:r>
               <w:rPr>
-                <w:rFonts w:ascii="Arial" w:hAnsi="Arial" w:cs="Arial"/>
-                <w:color w:val="000000"/>
-                <w:shd w:val="clear" w:color="auto" w:fill="FFFFFF"/>
-              </w:rPr>
-              <w:t>A copy of</w:t>
-            </w:r>
-            <w:r>
-              <w:rPr>
-                <w:rStyle w:val="apple-converted-space"/>
-                <w:rFonts w:ascii="Arial" w:hAnsi="Arial" w:cs="Arial"/>
-                <w:color w:val="000000"/>
-                <w:shd w:val="clear" w:color="auto" w:fill="FFFFFF"/>
-              </w:rPr>
-              <w:t> </w:t>
-            </w:r>
-            <w:r>
-              <w:t>source code</w:t>
-            </w:r>
-            <w:r>
-              <w:rPr>
-                <w:rStyle w:val="apple-converted-space"/>
-                <w:rFonts w:ascii="Arial" w:hAnsi="Arial" w:cs="Arial"/>
-                <w:color w:val="000000"/>
-                <w:shd w:val="clear" w:color="auto" w:fill="FFFFFF"/>
-              </w:rPr>
-              <w:t> </w:t>
-            </w:r>
-            <w:r>
-              <w:rPr>
-                <w:rFonts w:ascii="Arial" w:hAnsi="Arial" w:cs="Arial"/>
-                <w:color w:val="000000"/>
-                <w:shd w:val="clear" w:color="auto" w:fill="FFFFFF"/>
-              </w:rPr>
-              <w:t>from one</w:t>
-            </w:r>
-            <w:r>
-              <w:rPr>
-                <w:rStyle w:val="apple-converted-space"/>
-                <w:rFonts w:ascii="Arial" w:hAnsi="Arial" w:cs="Arial"/>
-                <w:color w:val="000000"/>
-                <w:shd w:val="clear" w:color="auto" w:fill="FFFFFF"/>
-              </w:rPr>
-              <w:t> </w:t>
-            </w:r>
-            <w:r>
-              <w:t xml:space="preserve">software </w:t>
-            </w:r>
-            <w:r>
-              <w:rPr>
-                <w:rFonts w:ascii="Arial" w:hAnsi="Arial" w:cs="Arial"/>
-                <w:shd w:val="clear" w:color="auto" w:fill="FFFFFF"/>
-              </w:rPr>
-              <w:t>project which creates a new separate project. Unlike a branch, there is no absolutely no intention of merging this back into its parent. Additionally, unlike a branch, it is a new project with new goals.</w:t>
+                <w:rFonts w:ascii="Arial" w:hAnsi="Arial"/>
+                <w:iCs/>
+                <w:kern w:val="32"/>
+              </w:rPr>
+              <w:t>Eclipse Public License</w:t>
             </w:r>
           </w:p>
         </w:tc>
@@ -3280,7 +3919,15 @@
                 <w:iCs/>
                 <w:kern w:val="32"/>
               </w:rPr>
-              <w:t>GUI</w:t>
+              <w:t>F</w:t>
+            </w:r>
+            <w:r>
+              <w:rPr>
+                <w:rFonts w:ascii="Arial" w:hAnsi="Arial"/>
+                <w:iCs/>
+                <w:kern w:val="32"/>
+              </w:rPr>
+              <w:t>ork</w:t>
             </w:r>
           </w:p>
         </w:tc>
@@ -3291,19 +3938,67 @@
           <w:p>
             <w:pPr>
               <w:keepNext w:val="0"/>
+              <w:rPr>
+                <w:rFonts w:ascii="Arial" w:hAnsi="Arial"/>
+                <w:iCs/>
+                <w:kern w:val="32"/>
+              </w:rPr>
+            </w:pPr>
+            <w:r>
               <w:rPr>
                 <w:rFonts w:ascii="Arial" w:hAnsi="Arial" w:cs="Arial"/>
                 <w:color w:val="000000"/>
                 <w:shd w:val="clear" w:color="auto" w:fill="FFFFFF"/>
               </w:rPr>
-            </w:pPr>
-            <w:r>
-              <w:rPr>
+              <w:t>A copy of</w:t>
+            </w:r>
+            <w:r>
+              <w:rPr>
+                <w:rStyle w:val="apple-converted-space"/>
                 <w:rFonts w:ascii="Arial" w:hAnsi="Arial" w:cs="Arial"/>
                 <w:color w:val="000000"/>
                 <w:shd w:val="clear" w:color="auto" w:fill="FFFFFF"/>
               </w:rPr>
-              <w:t>Graphical user interface, as opposed to a text only based interface</w:t>
+              <w:t> </w:t>
+            </w:r>
+            <w:r>
+              <w:t>source code</w:t>
+            </w:r>
+            <w:r>
+              <w:rPr>
+                <w:rStyle w:val="apple-converted-space"/>
+                <w:rFonts w:ascii="Arial" w:hAnsi="Arial" w:cs="Arial"/>
+                <w:color w:val="000000"/>
+                <w:shd w:val="clear" w:color="auto" w:fill="FFFFFF"/>
+              </w:rPr>
+              <w:t> </w:t>
+            </w:r>
+            <w:r>
+              <w:rPr>
+                <w:rFonts w:ascii="Arial" w:hAnsi="Arial" w:cs="Arial"/>
+                <w:color w:val="000000"/>
+                <w:shd w:val="clear" w:color="auto" w:fill="FFFFFF"/>
+              </w:rPr>
+              <w:t>from one</w:t>
+            </w:r>
+            <w:r>
+              <w:rPr>
+                <w:rStyle w:val="apple-converted-space"/>
+                <w:rFonts w:ascii="Arial" w:hAnsi="Arial" w:cs="Arial"/>
+                <w:color w:val="000000"/>
+                <w:shd w:val="clear" w:color="auto" w:fill="FFFFFF"/>
+              </w:rPr>
+              <w:t> </w:t>
+            </w:r>
+            <w:r>
+              <w:t xml:space="preserve">software </w:t>
+            </w:r>
+            <w:r>
+              <w:rPr>
+                <w:rFonts w:ascii="Arial" w:hAnsi="Arial" w:cs="Arial"/>
+                <w:shd w:val="clear" w:color="auto" w:fill="FFFFFF"/>
+              </w:rPr>
+              <w:t>project which creates a new separate project. Unlike a branch, there is no absolutely no intention of merging this back into its parent. Additionally, unlike a branch, it is a new project with new goals.</w:t>
             </w:r>
           </w:p>
         </w:tc>
@@ -3332,6 +4027,206 @@
                 <w:iCs/>
                 <w:kern w:val="32"/>
               </w:rPr>
+              <w:t>Git</w:t>
+            </w:r>
+          </w:p>
+        </w:tc>
+        <w:tc>
+          <w:tcPr>
+            <w:tcW w:w="7188" w:type="dxa"/>
+          </w:tcPr>
+          <w:p>
+            <w:pPr>
+              <w:keepNext w:val="0"/>
+              <w:rPr>
+                <w:rFonts w:ascii="Arial" w:hAnsi="Arial" w:cs="Arial"/>
+                <w:color w:val="000000"/>
+                <w:shd w:val="clear" w:color="auto" w:fill="FFFFFF"/>
+              </w:rPr>
+            </w:pPr>
+            <w:proofErr w:type="gramStart"/>
+            <w:r>
+              <w:rPr>
+                <w:rFonts w:ascii="Arial" w:hAnsi="Arial" w:cs="Arial"/>
+                <w:color w:val="000000"/>
+                <w:shd w:val="clear" w:color="auto" w:fill="FFFFFF"/>
+              </w:rPr>
+              <w:t>A widely</w:t>
+            </w:r>
+            <w:proofErr w:type="gramEnd"/>
+            <w:r>
+              <w:rPr>
+                <w:rFonts w:ascii="Arial" w:hAnsi="Arial" w:cs="Arial"/>
+                <w:color w:val="000000"/>
+                <w:shd w:val="clear" w:color="auto" w:fill="FFFFFF"/>
+              </w:rPr>
+              <w:t xml:space="preserve"> used SCM software. It is used to store and track the code for </w:t>
+            </w:r>
+            <w:proofErr w:type="spellStart"/>
+            <w:r>
+              <w:rPr>
+                <w:rFonts w:ascii="Arial" w:hAnsi="Arial" w:cs="Arial"/>
+                <w:color w:val="000000"/>
+                <w:shd w:val="clear" w:color="auto" w:fill="FFFFFF"/>
+              </w:rPr>
+              <w:t>M</w:t>
+            </w:r>
+            <w:r>
+              <w:rPr>
+                <w:rFonts w:ascii="Arial" w:hAnsi="Arial" w:cs="Arial"/>
+                <w:color w:val="000000"/>
+                <w:shd w:val="clear" w:color="auto" w:fill="FFFFFF"/>
+              </w:rPr>
+              <w:t>t</w:t>
+            </w:r>
+            <w:r>
+              <w:rPr>
+                <w:rFonts w:ascii="Arial" w:hAnsi="Arial" w:cs="Arial"/>
+                <w:color w:val="000000"/>
+                <w:shd w:val="clear" w:color="auto" w:fill="FFFFFF"/>
+              </w:rPr>
+              <w:t>ools</w:t>
+            </w:r>
+            <w:proofErr w:type="spellEnd"/>
+            <w:r>
+              <w:rPr>
+                <w:rFonts w:ascii="Arial" w:hAnsi="Arial" w:cs="Arial"/>
+                <w:color w:val="000000"/>
+                <w:shd w:val="clear" w:color="auto" w:fill="FFFFFF"/>
+              </w:rPr>
+              <w:t xml:space="preserve"> well. It is a distributed version control system.</w:t>
+            </w:r>
+          </w:p>
+        </w:tc>
+      </w:tr>
+      <w:tr>
+        <w:trPr>
+          <w:trHeight w:val="269"/>
+          <w:jc w:val="center"/>
+        </w:trPr>
+        <w:tc>
+          <w:tcPr>
+            <w:tcW w:w="1907" w:type="dxa"/>
+          </w:tcPr>
+          <w:p>
+            <w:pPr>
+              <w:keepNext w:val="0"/>
+              <w:rPr>
+                <w:rFonts w:ascii="Arial" w:hAnsi="Arial"/>
+                <w:iCs/>
+                <w:kern w:val="32"/>
+              </w:rPr>
+            </w:pPr>
+            <w:r>
+              <w:rPr>
+                <w:rFonts w:ascii="Arial" w:hAnsi="Arial"/>
+                <w:iCs/>
+                <w:kern w:val="32"/>
+              </w:rPr>
+              <w:t>Git Repository</w:t>
+            </w:r>
+          </w:p>
+        </w:tc>
+        <w:tc>
+          <w:tcPr>
+            <w:tcW w:w="7188" w:type="dxa"/>
+          </w:tcPr>
+          <w:p>
+            <w:pPr>
+              <w:keepNext w:val="0"/>
+              <w:rPr>
+                <w:rFonts w:ascii="Arial" w:hAnsi="Arial" w:cs="Arial"/>
+                <w:color w:val="000000"/>
+                <w:shd w:val="clear" w:color="auto" w:fill="FFFFFF"/>
+              </w:rPr>
+            </w:pPr>
+            <w:r>
+              <w:rPr>
+                <w:rFonts w:ascii="Arial" w:hAnsi="Arial" w:cs="Arial"/>
+                <w:color w:val="000000"/>
+                <w:shd w:val="clear" w:color="auto" w:fill="FFFFFF"/>
+              </w:rPr>
+              <w:t>In Git, a repository is where all the code history is stored. The code itself, at any time, is created from this meta-information.</w:t>
+            </w:r>
+          </w:p>
+        </w:tc>
+      </w:tr>
+      <w:tr>
+        <w:trPr>
+          <w:trHeight w:val="269"/>
+          <w:jc w:val="center"/>
+        </w:trPr>
+        <w:tc>
+          <w:tcPr>
+            <w:tcW w:w="1907" w:type="dxa"/>
+          </w:tcPr>
+          <w:p>
+            <w:pPr>
+              <w:keepNext w:val="0"/>
+              <w:rPr>
+                <w:rFonts w:ascii="Arial" w:hAnsi="Arial"/>
+                <w:iCs/>
+                <w:kern w:val="32"/>
+              </w:rPr>
+            </w:pPr>
+            <w:r>
+              <w:rPr>
+                <w:rFonts w:ascii="Arial" w:hAnsi="Arial"/>
+                <w:iCs/>
+                <w:kern w:val="32"/>
+              </w:rPr>
+              <w:t>GUI</w:t>
+            </w:r>
+          </w:p>
+        </w:tc>
+        <w:tc>
+          <w:tcPr>
+            <w:tcW w:w="7188" w:type="dxa"/>
+          </w:tcPr>
+          <w:p>
+            <w:pPr>
+              <w:keepNext w:val="0"/>
+              <w:rPr>
+                <w:rFonts w:ascii="Arial" w:hAnsi="Arial" w:cs="Arial"/>
+                <w:color w:val="000000"/>
+                <w:shd w:val="clear" w:color="auto" w:fill="FFFFFF"/>
+              </w:rPr>
+            </w:pPr>
+            <w:r>
+              <w:rPr>
+                <w:rFonts w:ascii="Arial" w:hAnsi="Arial" w:cs="Arial"/>
+                <w:color w:val="000000"/>
+                <w:shd w:val="clear" w:color="auto" w:fill="FFFFFF"/>
+              </w:rPr>
+              <w:t>Graphical user interface, as opposed to a text only based interface</w:t>
+            </w:r>
+          </w:p>
+        </w:tc>
+      </w:tr>
+      <w:tr>
+        <w:trPr>
+          <w:trHeight w:val="269"/>
+          <w:jc w:val="center"/>
+        </w:trPr>
+        <w:tc>
+          <w:tcPr>
+            <w:tcW w:w="1907" w:type="dxa"/>
+          </w:tcPr>
+          <w:p>
+            <w:pPr>
+              <w:keepNext w:val="0"/>
+              <w:rPr>
+                <w:rFonts w:ascii="Arial" w:hAnsi="Arial"/>
+                <w:iCs/>
+                <w:kern w:val="32"/>
+              </w:rPr>
+            </w:pPr>
+            <w:r>
+              <w:rPr>
+                <w:rFonts w:ascii="Arial" w:hAnsi="Arial"/>
+                <w:iCs/>
+                <w:kern w:val="32"/>
+              </w:rPr>
               <w:t>IDE</w:t>
             </w:r>
           </w:p>
@@ -3356,6 +4251,108 @@
                 <w:kern w:val="32"/>
               </w:rPr>
               <w:t>Integrated Developer Environment. A robust, text editing application which allows software developers to write and test code.</w:t>
+            </w:r>
+          </w:p>
+        </w:tc>
+      </w:tr>
+      <w:tr>
+        <w:trPr>
+          <w:trHeight w:val="269"/>
+          <w:jc w:val="center"/>
+        </w:trPr>
+        <w:tc>
+          <w:tcPr>
+            <w:tcW w:w="1907" w:type="dxa"/>
+          </w:tcPr>
+          <w:p>
+            <w:pPr>
+              <w:keepNext w:val="0"/>
+              <w:rPr>
+                <w:rFonts w:ascii="Arial" w:hAnsi="Arial"/>
+                <w:iCs/>
+                <w:kern w:val="32"/>
+              </w:rPr>
+            </w:pPr>
+            <w:r>
+              <w:rPr>
+                <w:rFonts w:ascii="Arial" w:hAnsi="Arial"/>
+                <w:iCs/>
+                <w:kern w:val="32"/>
+              </w:rPr>
+              <w:t>Model object</w:t>
+            </w:r>
+          </w:p>
+        </w:tc>
+        <w:tc>
+          <w:tcPr>
+            <w:tcW w:w="7188" w:type="dxa"/>
+          </w:tcPr>
+          <w:p>
+            <w:pPr>
+              <w:keepNext w:val="0"/>
+              <w:rPr>
+                <w:rFonts w:ascii="Arial" w:hAnsi="Arial"/>
+                <w:iCs/>
+                <w:kern w:val="32"/>
+              </w:rPr>
+            </w:pPr>
+            <w:r>
+              <w:rPr>
+                <w:rFonts w:ascii="Arial" w:hAnsi="Arial"/>
+                <w:iCs/>
+                <w:kern w:val="32"/>
+              </w:rPr>
+              <w:t xml:space="preserve">In this paper, </w:t>
+            </w:r>
+            <w:r>
+              <w:rPr>
+                <w:rFonts w:ascii="Arial" w:hAnsi="Arial"/>
+                <w:iCs/>
+                <w:kern w:val="32"/>
+              </w:rPr>
+              <w:t>data-centric classes which encapsulate</w:t>
+            </w:r>
+            <w:r>
+              <w:rPr>
+                <w:rFonts w:ascii="Arial" w:hAnsi="Arial"/>
+                <w:iCs/>
+                <w:kern w:val="32"/>
+              </w:rPr>
+              <w:t xml:space="preserve"> </w:t>
+            </w:r>
+            <w:r>
+              <w:rPr>
+                <w:rFonts w:ascii="Arial" w:hAnsi="Arial"/>
+                <w:iCs/>
+                <w:kern w:val="32"/>
+              </w:rPr>
+              <w:t>closely related items.</w:t>
+            </w:r>
+            <w:r>
+              <w:rPr>
+                <w:rFonts w:ascii="Arial" w:hAnsi="Arial"/>
+                <w:iCs/>
+                <w:kern w:val="32"/>
+              </w:rPr>
+              <w:t xml:space="preserve"> Under Eclipse, these objects are separated from interface related concerns, and may exist solely in core or model plug-ins that </w:t>
+            </w:r>
+            <w:proofErr w:type="gramStart"/>
+            <w:r>
+              <w:rPr>
+                <w:rFonts w:ascii="Arial" w:hAnsi="Arial"/>
+                <w:iCs/>
+                <w:kern w:val="32"/>
+              </w:rPr>
+              <w:t>are</w:t>
+            </w:r>
+            <w:proofErr w:type="gramEnd"/>
+            <w:r>
+              <w:rPr>
+                <w:rFonts w:ascii="Arial" w:hAnsi="Arial"/>
+                <w:iCs/>
+                <w:kern w:val="32"/>
+              </w:rPr>
+              <w:t xml:space="preserve"> separate from UI plug-ins. The UI plug-ins depend on the model or core plug-ins.</w:t>
             </w:r>
           </w:p>
         </w:tc>
@@ -3414,7 +4411,7 @@
       </w:tr>
       <w:tr>
         <w:trPr>
-          <w:trHeight w:val="269"/>
+          <w:trHeight w:val="260"/>
           <w:jc w:val="center"/>
         </w:trPr>
         <w:tc>
@@ -3436,7 +4433,7 @@
                 <w:iCs/>
                 <w:kern w:val="32"/>
               </w:rPr>
-              <w:t>Software revision</w:t>
+              <w:t>RPC</w:t>
             </w:r>
           </w:p>
         </w:tc>
@@ -3459,7 +4456,59 @@
                 <w:iCs/>
                 <w:kern w:val="32"/>
               </w:rPr>
-              <w:t>A set of changes made to a software’s source code. One or more (typically the latter) revisions make up a software version.</w:t>
+              <w:t>Remote Procedure Call. Often using network connection, allows remote invocation and result gathering of a process. In this paper, it refers to XTDEBUG and how it is invoked from the Eclipse plug-ins.</w:t>
+            </w:r>
+          </w:p>
+        </w:tc>
+      </w:tr>
+      <w:tr>
+        <w:trPr>
+          <w:trHeight w:val="260"/>
+          <w:jc w:val="center"/>
+        </w:trPr>
+        <w:tc>
+          <w:tcPr>
+            <w:tcW w:w="1907" w:type="dxa"/>
+          </w:tcPr>
+          <w:p>
+            <w:pPr>
+              <w:keepNext w:val="0"/>
+              <w:rPr>
+                <w:rFonts w:ascii="Arial" w:hAnsi="Arial"/>
+                <w:iCs/>
+                <w:kern w:val="32"/>
+              </w:rPr>
+            </w:pPr>
+            <w:r>
+              <w:rPr>
+                <w:rFonts w:ascii="Arial" w:hAnsi="Arial"/>
+                <w:iCs/>
+                <w:kern w:val="32"/>
+              </w:rPr>
+              <w:t>SCM</w:t>
+            </w:r>
+          </w:p>
+        </w:tc>
+        <w:tc>
+          <w:tcPr>
+            <w:tcW w:w="7188" w:type="dxa"/>
+          </w:tcPr>
+          <w:p>
+            <w:pPr>
+              <w:keepNext w:val="0"/>
+              <w:rPr>
+                <w:rFonts w:ascii="Arial" w:hAnsi="Arial"/>
+                <w:iCs/>
+                <w:kern w:val="32"/>
+              </w:rPr>
+            </w:pPr>
+            <w:r>
+              <w:rPr>
+                <w:rFonts w:ascii="Arial" w:hAnsi="Arial"/>
+                <w:iCs/>
+                <w:kern w:val="32"/>
+              </w:rPr>
+              <w:t>Source Code Management</w:t>
             </w:r>
           </w:p>
         </w:tc>
@@ -3488,7 +4537,7 @@
                 <w:iCs/>
                 <w:kern w:val="32"/>
               </w:rPr>
-              <w:t>SWT</w:t>
+              <w:t>Software revision</w:t>
             </w:r>
           </w:p>
         </w:tc>
@@ -3511,7 +4560,7 @@
                 <w:iCs/>
                 <w:kern w:val="32"/>
               </w:rPr>
-              <w:t>TODO</w:t>
+              <w:t>A set of changes made to a software’s source code. One or more (typically the latter) revisions make up a software version.</w:t>
             </w:r>
           </w:p>
         </w:tc>
@@ -3540,7 +4589,7 @@
                 <w:iCs/>
                 <w:kern w:val="32"/>
               </w:rPr>
-              <w:t>Terminal Emulator</w:t>
+              <w:t>SWT</w:t>
             </w:r>
           </w:p>
         </w:tc>
@@ -3563,7 +4612,7 @@
                 <w:iCs/>
                 <w:kern w:val="32"/>
               </w:rPr>
-              <w:t>An application that renders text-based user interfaces and accepts input from a command line. No graphics, only text is supported.</w:t>
+              <w:t>Standard Widget Toolkit. A GUI framework that Eclipse uses to render and handle GUI’s.</w:t>
             </w:r>
           </w:p>
         </w:tc>
@@ -3592,7 +4641,7 @@
                 <w:iCs/>
                 <w:kern w:val="32"/>
               </w:rPr>
-              <w:t>Version Control System</w:t>
+              <w:t>Terminal Emulator</w:t>
             </w:r>
           </w:p>
         </w:tc>
@@ -3615,7 +4664,7 @@
                 <w:iCs/>
                 <w:kern w:val="32"/>
               </w:rPr>
-              <w:t>An application which manages all revisions and branches of revisions for a software project.</w:t>
+              <w:t>An application that renders text-based user interfaces and accepts input from a command line. No graphics, only text is supported.</w:t>
             </w:r>
           </w:p>
         </w:tc>
@@ -3644,6 +4693,178 @@
                 <w:iCs/>
                 <w:kern w:val="32"/>
               </w:rPr>
+              <w:t>T</w:t>
+            </w:r>
+            <w:r>
+              <w:rPr>
+                <w:rFonts w:ascii="Arial" w:hAnsi="Arial"/>
+                <w:iCs/>
+                <w:kern w:val="32"/>
+              </w:rPr>
+              <w:t>hread</w:t>
+            </w:r>
+          </w:p>
+        </w:tc>
+        <w:tc>
+          <w:tcPr>
+            <w:tcW w:w="7188" w:type="dxa"/>
+          </w:tcPr>
+          <w:p>
+            <w:pPr>
+              <w:keepNext w:val="0"/>
+              <w:rPr>
+                <w:rFonts w:ascii="Arial" w:hAnsi="Arial"/>
+                <w:iCs/>
+                <w:kern w:val="32"/>
+              </w:rPr>
+            </w:pPr>
+            <w:r>
+              <w:rPr>
+                <w:rFonts w:ascii="Arial" w:hAnsi="Arial"/>
+                <w:iCs/>
+                <w:kern w:val="32"/>
+              </w:rPr>
+              <w:t>In this paper, the term thread specifically refers to threads used in the Java language. It allows for con-current processing in Java, such as handling a user interface and also parsing syntax in the background.</w:t>
+            </w:r>
+          </w:p>
+        </w:tc>
+      </w:tr>
+      <w:tr>
+        <w:trPr>
+          <w:trHeight w:val="269"/>
+          <w:jc w:val="center"/>
+        </w:trPr>
+        <w:tc>
+          <w:tcPr>
+            <w:tcW w:w="1907" w:type="dxa"/>
+          </w:tcPr>
+          <w:p>
+            <w:pPr>
+              <w:keepNext w:val="0"/>
+              <w:rPr>
+                <w:rFonts w:ascii="Arial" w:hAnsi="Arial"/>
+                <w:iCs/>
+                <w:kern w:val="32"/>
+              </w:rPr>
+            </w:pPr>
+            <w:r>
+              <w:rPr>
+                <w:rFonts w:ascii="Arial" w:hAnsi="Arial"/>
+                <w:iCs/>
+                <w:kern w:val="32"/>
+              </w:rPr>
+              <w:t>Thread pool</w:t>
+            </w:r>
+          </w:p>
+        </w:tc>
+        <w:tc>
+          <w:tcPr>
+            <w:tcW w:w="7188" w:type="dxa"/>
+          </w:tcPr>
+          <w:p>
+            <w:pPr>
+              <w:keepNext w:val="0"/>
+              <w:rPr>
+                <w:rFonts w:ascii="Arial" w:hAnsi="Arial"/>
+                <w:iCs/>
+                <w:kern w:val="32"/>
+              </w:rPr>
+            </w:pPr>
+            <w:r>
+              <w:rPr>
+                <w:rFonts w:ascii="Arial" w:hAnsi="Arial"/>
+                <w:iCs/>
+                <w:kern w:val="32"/>
+              </w:rPr>
+              <w:t xml:space="preserve">A thread pool </w:t>
+            </w:r>
+            <w:r>
+              <w:rPr>
+                <w:rFonts w:ascii="Arial" w:hAnsi="Arial"/>
+                <w:iCs/>
+                <w:kern w:val="32"/>
+              </w:rPr>
+              <w:t>is a collection of threads that operate on tasks in their queue. The major advantage is that it is re-uses threads instead of creating them and throwing them away.</w:t>
+            </w:r>
+          </w:p>
+        </w:tc>
+      </w:tr>
+      <w:tr>
+        <w:trPr>
+          <w:trHeight w:val="269"/>
+          <w:jc w:val="center"/>
+        </w:trPr>
+        <w:tc>
+          <w:tcPr>
+            <w:tcW w:w="1907" w:type="dxa"/>
+          </w:tcPr>
+          <w:p>
+            <w:pPr>
+              <w:keepNext w:val="0"/>
+              <w:rPr>
+                <w:rFonts w:ascii="Arial" w:hAnsi="Arial"/>
+                <w:iCs/>
+                <w:kern w:val="32"/>
+              </w:rPr>
+            </w:pPr>
+            <w:r>
+              <w:rPr>
+                <w:rFonts w:ascii="Arial" w:hAnsi="Arial"/>
+                <w:iCs/>
+                <w:kern w:val="32"/>
+              </w:rPr>
+              <w:t>Version Control System</w:t>
+            </w:r>
+          </w:p>
+        </w:tc>
+        <w:tc>
+          <w:tcPr>
+            <w:tcW w:w="7188" w:type="dxa"/>
+          </w:tcPr>
+          <w:p>
+            <w:pPr>
+              <w:keepNext w:val="0"/>
+              <w:rPr>
+                <w:rFonts w:ascii="Arial" w:hAnsi="Arial"/>
+                <w:iCs/>
+                <w:kern w:val="32"/>
+              </w:rPr>
+            </w:pPr>
+            <w:r>
+              <w:rPr>
+                <w:rFonts w:ascii="Arial" w:hAnsi="Arial"/>
+                <w:iCs/>
+                <w:kern w:val="32"/>
+              </w:rPr>
+              <w:t>An application which manages all revisions and branches of revisions for a software project.</w:t>
+            </w:r>
+          </w:p>
+        </w:tc>
+      </w:tr>
+      <w:tr>
+        <w:trPr>
+          <w:trHeight w:val="269"/>
+          <w:jc w:val="center"/>
+        </w:trPr>
+        <w:tc>
+          <w:tcPr>
+            <w:tcW w:w="1907" w:type="dxa"/>
+          </w:tcPr>
+          <w:p>
+            <w:pPr>
+              <w:keepNext w:val="0"/>
+              <w:rPr>
+                <w:rFonts w:ascii="Arial" w:hAnsi="Arial"/>
+                <w:iCs/>
+                <w:kern w:val="32"/>
+              </w:rPr>
+            </w:pPr>
+            <w:r>
+              <w:rPr>
+                <w:rFonts w:ascii="Arial" w:hAnsi="Arial"/>
+                <w:iCs/>
+                <w:kern w:val="32"/>
+              </w:rPr>
               <w:t>VistA</w:t>
             </w:r>
           </w:p>
@@ -3668,6 +4889,58 @@
                 <w:kern w:val="32"/>
               </w:rPr>
               <w:t>Veterans Health Information Systems and Technology Architecture</w:t>
+            </w:r>
+          </w:p>
+        </w:tc>
+      </w:tr>
+      <w:tr>
+        <w:trPr>
+          <w:trHeight w:val="269"/>
+          <w:jc w:val="center"/>
+        </w:trPr>
+        <w:tc>
+          <w:tcPr>
+            <w:tcW w:w="1907" w:type="dxa"/>
+          </w:tcPr>
+          <w:p>
+            <w:pPr>
+              <w:keepNext w:val="0"/>
+              <w:rPr>
+                <w:rFonts w:ascii="Arial" w:hAnsi="Arial"/>
+                <w:iCs/>
+                <w:kern w:val="32"/>
+              </w:rPr>
+            </w:pPr>
+            <w:r>
+              <w:rPr>
+                <w:rFonts w:ascii="Arial" w:hAnsi="Arial"/>
+                <w:iCs/>
+                <w:kern w:val="32"/>
+              </w:rPr>
+              <w:t>XTDEBUG</w:t>
+            </w:r>
+          </w:p>
+        </w:tc>
+        <w:tc>
+          <w:tcPr>
+            <w:tcW w:w="7188" w:type="dxa"/>
+          </w:tcPr>
+          <w:p>
+            <w:pPr>
+              <w:keepNext w:val="0"/>
+              <w:rPr>
+                <w:rFonts w:ascii="Arial" w:hAnsi="Arial"/>
+                <w:iCs/>
+                <w:kern w:val="32"/>
+              </w:rPr>
+            </w:pPr>
+            <w:r>
+              <w:rPr>
+                <w:rFonts w:ascii="Arial" w:hAnsi="Arial"/>
+                <w:iCs/>
+                <w:kern w:val="32"/>
+              </w:rPr>
+              <w:t>A MUMPS routine that communicates with the eclipse plug-in MDebug.</w:t>
             </w:r>
           </w:p>
         </w:tc>
@@ -3693,6 +4966,7 @@
       <w:bookmarkStart w:id="18" w:name="_Toc345246746"/>
       <w:bookmarkStart w:id="19" w:name="_Toc359447749"/>
       <w:r>
+        <w:lastRenderedPageBreak/>
         <w:t>Software Licenses</w:t>
       </w:r>
       <w:bookmarkEnd w:id="18"/>
@@ -4383,7 +5657,6 @@
   <w:style w:type="character" w:default="1" w:styleId="DefaultParagraphFont">
     <w:name w:val="Default Paragraph Font"/>
     <w:uiPriority w:val="1"/>
-    <w:semiHidden/>
     <w:unhideWhenUsed/>
   </w:style>
   <w:style w:type="table" w:default="1" w:styleId="TableNormal">
@@ -4970,7 +6243,6 @@
   <w:style w:type="character" w:default="1" w:styleId="DefaultParagraphFont">
     <w:name w:val="Default Paragraph Font"/>
     <w:uiPriority w:val="1"/>
-    <w:semiHidden/>
     <w:unhideWhenUsed/>
   </w:style>
   <w:style w:type="table" w:default="1" w:styleId="TableNormal">

</xml_diff>

<commit_message>
updated table in SDD
</commit_message>
<xml_diff>
--- a/docs/new/MTools SDD.docx
+++ b/docs/new/MTools SDD.docx
@@ -670,12 +670,14 @@
           <w:cols w:space="720"/>
         </w:sectPr>
       </w:pPr>
+      <w:bookmarkStart w:id="2" w:name="_GoBack"/>
+      <w:bookmarkEnd w:id="2"/>
     </w:p>
     <w:p>
       <w:pPr>
         <w:pStyle w:val="Title2"/>
       </w:pPr>
-      <w:bookmarkStart w:id="2" w:name="OLE_LINK1"/>
+      <w:bookmarkStart w:id="3" w:name="OLE_LINK1"/>
       <w:r>
         <w:lastRenderedPageBreak/>
         <w:t>Table of Contents</w:t>
@@ -705,7 +707,7 @@
       <w:r>
         <w:fldChar w:fldCharType="separate"/>
       </w:r>
-      <w:hyperlink w:anchor="_Toc359447737" w:history="1">
+      <w:hyperlink w:anchor="_Toc359498275" w:history="1">
         <w:r>
           <w:rPr>
             <w:rStyle w:val="Hyperlink"/>
@@ -750,7 +752,7 @@
             <w:noProof/>
             <w:webHidden/>
           </w:rPr>
-          <w:instrText xml:space="preserve"> PAGEREF _Toc359447737 \h </w:instrText>
+          <w:instrText xml:space="preserve"> PAGEREF _Toc359498275 \h </w:instrText>
         </w:r>
         <w:r>
           <w:rPr>
@@ -793,7 +795,7 @@
           <w:lang w:bidi="th-TH"/>
         </w:rPr>
       </w:pPr>
-      <w:hyperlink w:anchor="_Toc359447738" w:history="1">
+      <w:hyperlink w:anchor="_Toc359498276" w:history="1">
         <w:r>
           <w:rPr>
             <w:rStyle w:val="Hyperlink"/>
@@ -838,7 +840,7 @@
             <w:noProof/>
             <w:webHidden/>
           </w:rPr>
-          <w:instrText xml:space="preserve"> PAGEREF _Toc359447738 \h </w:instrText>
+          <w:instrText xml:space="preserve"> PAGEREF _Toc359498276 \h </w:instrText>
         </w:r>
         <w:r>
           <w:rPr>
@@ -885,7 +887,7 @@
           <w:lang w:bidi="th-TH"/>
         </w:rPr>
       </w:pPr>
-      <w:hyperlink w:anchor="_Toc359447739" w:history="1">
+      <w:hyperlink w:anchor="_Toc359498277" w:history="1">
         <w:r>
           <w:rPr>
             <w:rStyle w:val="Hyperlink"/>
@@ -930,7 +932,7 @@
             <w:noProof/>
             <w:webHidden/>
           </w:rPr>
-          <w:instrText xml:space="preserve"> PAGEREF _Toc359447739 \h </w:instrText>
+          <w:instrText xml:space="preserve"> PAGEREF _Toc359498277 \h </w:instrText>
         </w:r>
         <w:r>
           <w:rPr>
@@ -977,7 +979,7 @@
           <w:lang w:bidi="th-TH"/>
         </w:rPr>
       </w:pPr>
-      <w:hyperlink w:anchor="_Toc359447740" w:history="1">
+      <w:hyperlink w:anchor="_Toc359498278" w:history="1">
         <w:r>
           <w:rPr>
             <w:rStyle w:val="Hyperlink"/>
@@ -1022,7 +1024,7 @@
             <w:noProof/>
             <w:webHidden/>
           </w:rPr>
-          <w:instrText xml:space="preserve"> PAGEREF _Toc359447740 \h </w:instrText>
+          <w:instrText xml:space="preserve"> PAGEREF _Toc359498278 \h </w:instrText>
         </w:r>
         <w:r>
           <w:rPr>
@@ -1065,7 +1067,7 @@
           <w:lang w:bidi="th-TH"/>
         </w:rPr>
       </w:pPr>
-      <w:hyperlink w:anchor="_Toc359447741" w:history="1">
+      <w:hyperlink w:anchor="_Toc359498279" w:history="1">
         <w:r>
           <w:rPr>
             <w:rStyle w:val="Hyperlink"/>
@@ -1110,7 +1112,7 @@
             <w:noProof/>
             <w:webHidden/>
           </w:rPr>
-          <w:instrText xml:space="preserve"> PAGEREF _Toc359447741 \h </w:instrText>
+          <w:instrText xml:space="preserve"> PAGEREF _Toc359498279 \h </w:instrText>
         </w:r>
         <w:r>
           <w:rPr>
@@ -1157,7 +1159,7 @@
           <w:lang w:bidi="th-TH"/>
         </w:rPr>
       </w:pPr>
-      <w:hyperlink w:anchor="_Toc359447742" w:history="1">
+      <w:hyperlink w:anchor="_Toc359498280" w:history="1">
         <w:r>
           <w:rPr>
             <w:rStyle w:val="Hyperlink"/>
@@ -1202,7 +1204,7 @@
             <w:noProof/>
             <w:webHidden/>
           </w:rPr>
-          <w:instrText xml:space="preserve"> PAGEREF _Toc359447742 \h </w:instrText>
+          <w:instrText xml:space="preserve"> PAGEREF _Toc359498280 \h </w:instrText>
         </w:r>
         <w:r>
           <w:rPr>
@@ -1249,7 +1251,7 @@
           <w:lang w:bidi="th-TH"/>
         </w:rPr>
       </w:pPr>
-      <w:hyperlink w:anchor="_Toc359447743" w:history="1">
+      <w:hyperlink w:anchor="_Toc359498281" w:history="1">
         <w:r>
           <w:rPr>
             <w:rStyle w:val="Hyperlink"/>
@@ -1294,7 +1296,7 @@
             <w:noProof/>
             <w:webHidden/>
           </w:rPr>
-          <w:instrText xml:space="preserve"> PAGEREF _Toc359447743 \h </w:instrText>
+          <w:instrText xml:space="preserve"> PAGEREF _Toc359498281 \h </w:instrText>
         </w:r>
         <w:r>
           <w:rPr>
@@ -1327,7 +1329,7 @@
     </w:p>
     <w:p>
       <w:pPr>
-        <w:pStyle w:val="TOC1"/>
+        <w:pStyle w:val="TOC3"/>
         <w:rPr>
           <w:rFonts w:asciiTheme="minorHAnsi" w:eastAsiaTheme="minorEastAsia" w:hAnsiTheme="minorHAnsi" w:cstheme="minorBidi"/>
           <w:b w:val="0"/>
@@ -1337,13 +1339,13 @@
           <w:lang w:bidi="th-TH"/>
         </w:rPr>
       </w:pPr>
-      <w:hyperlink w:anchor="_Toc359447744" w:history="1">
+      <w:hyperlink w:anchor="_Toc359498282" w:history="1">
         <w:r>
           <w:rPr>
             <w:rStyle w:val="Hyperlink"/>
             <w:noProof/>
           </w:rPr>
-          <w:t>4.</w:t>
+          <w:t>3.2.1.</w:t>
         </w:r>
         <w:r>
           <w:rPr>
@@ -1361,7 +1363,7 @@
             <w:rStyle w:val="Hyperlink"/>
             <w:noProof/>
           </w:rPr>
-          <w:t>MTools Class Diagrams</w:t>
+          <w:t>Concurrent processing of the Eclipse UI concerns and the XTDEBUG backend concerns</w:t>
         </w:r>
         <w:r>
           <w:rPr>
@@ -1382,7 +1384,7 @@
             <w:noProof/>
             <w:webHidden/>
           </w:rPr>
-          <w:instrText xml:space="preserve"> PAGEREF _Toc359447744 \h </w:instrText>
+          <w:instrText xml:space="preserve"> PAGEREF _Toc359498282 \h </w:instrText>
         </w:r>
         <w:r>
           <w:rPr>
@@ -1415,11 +1417,7 @@
     </w:p>
     <w:p>
       <w:pPr>
-        <w:pStyle w:val="TOC2"/>
-        <w:tabs>
-          <w:tab w:val="left" w:pos="1100"/>
-          <w:tab w:val="right" w:leader="dot" w:pos="9350"/>
-        </w:tabs>
+        <w:pStyle w:val="TOC3"/>
         <w:rPr>
           <w:rFonts w:asciiTheme="minorHAnsi" w:eastAsiaTheme="minorEastAsia" w:hAnsiTheme="minorHAnsi" w:cstheme="minorBidi"/>
           <w:b w:val="0"/>
@@ -1429,13 +1427,13 @@
           <w:lang w:bidi="th-TH"/>
         </w:rPr>
       </w:pPr>
-      <w:hyperlink w:anchor="_Toc359447745" w:history="1">
+      <w:hyperlink w:anchor="_Toc359498283" w:history="1">
         <w:r>
           <w:rPr>
             <w:rStyle w:val="Hyperlink"/>
             <w:noProof/>
           </w:rPr>
-          <w:t>4.1.</w:t>
+          <w:t>3.2.2.</w:t>
         </w:r>
         <w:r>
           <w:rPr>
@@ -1453,7 +1451,7 @@
             <w:rStyle w:val="Hyperlink"/>
             <w:noProof/>
           </w:rPr>
-          <w:t>MEditor</w:t>
+          <w:t>Case example of how to work with the separate UI and Core plug-ins</w:t>
         </w:r>
         <w:r>
           <w:rPr>
@@ -1474,7 +1472,7 @@
             <w:noProof/>
             <w:webHidden/>
           </w:rPr>
-          <w:instrText xml:space="preserve"> PAGEREF _Toc359447745 \h </w:instrText>
+          <w:instrText xml:space="preserve"> PAGEREF _Toc359498283 \h </w:instrText>
         </w:r>
         <w:r>
           <w:rPr>
@@ -1507,11 +1505,7 @@
     </w:p>
     <w:p>
       <w:pPr>
-        <w:pStyle w:val="TOC2"/>
-        <w:tabs>
-          <w:tab w:val="left" w:pos="1100"/>
-          <w:tab w:val="right" w:leader="dot" w:pos="9350"/>
-        </w:tabs>
+        <w:pStyle w:val="TOC1"/>
         <w:rPr>
           <w:rFonts w:asciiTheme="minorHAnsi" w:eastAsiaTheme="minorEastAsia" w:hAnsiTheme="minorHAnsi" w:cstheme="minorBidi"/>
           <w:b w:val="0"/>
@@ -1521,13 +1515,13 @@
           <w:lang w:bidi="th-TH"/>
         </w:rPr>
       </w:pPr>
-      <w:hyperlink w:anchor="_Toc359447746" w:history="1">
+      <w:hyperlink w:anchor="_Toc359498284" w:history="1">
         <w:r>
           <w:rPr>
             <w:rStyle w:val="Hyperlink"/>
             <w:noProof/>
           </w:rPr>
-          <w:t>4.2.</w:t>
+          <w:t>4.</w:t>
         </w:r>
         <w:r>
           <w:rPr>
@@ -1545,7 +1539,7 @@
             <w:rStyle w:val="Hyperlink"/>
             <w:noProof/>
           </w:rPr>
-          <w:t>MDebug</w:t>
+          <w:t>MTools Class Diagrams</w:t>
         </w:r>
         <w:r>
           <w:rPr>
@@ -1566,7 +1560,7 @@
             <w:noProof/>
             <w:webHidden/>
           </w:rPr>
-          <w:instrText xml:space="preserve"> PAGEREF _Toc359447746 \h </w:instrText>
+          <w:instrText xml:space="preserve"> PAGEREF _Toc359498284 \h </w:instrText>
         </w:r>
         <w:r>
           <w:rPr>
@@ -1586,7 +1580,7 @@
             <w:noProof/>
             <w:webHidden/>
           </w:rPr>
-          <w:t>7</w:t>
+          <w:t>6</w:t>
         </w:r>
         <w:r>
           <w:rPr>
@@ -1599,7 +1593,11 @@
     </w:p>
     <w:p>
       <w:pPr>
-        <w:pStyle w:val="TOC1"/>
+        <w:pStyle w:val="TOC2"/>
+        <w:tabs>
+          <w:tab w:val="left" w:pos="1100"/>
+          <w:tab w:val="right" w:leader="dot" w:pos="9350"/>
+        </w:tabs>
         <w:rPr>
           <w:rFonts w:asciiTheme="minorHAnsi" w:eastAsiaTheme="minorEastAsia" w:hAnsiTheme="minorHAnsi" w:cstheme="minorBidi"/>
           <w:b w:val="0"/>
@@ -1609,13 +1607,13 @@
           <w:lang w:bidi="th-TH"/>
         </w:rPr>
       </w:pPr>
-      <w:hyperlink w:anchor="_Toc359447747" w:history="1">
+      <w:hyperlink w:anchor="_Toc359498285" w:history="1">
         <w:r>
           <w:rPr>
             <w:rStyle w:val="Hyperlink"/>
             <w:noProof/>
           </w:rPr>
-          <w:t>5.</w:t>
+          <w:t>4.1.</w:t>
         </w:r>
         <w:r>
           <w:rPr>
@@ -1633,7 +1631,7 @@
             <w:rStyle w:val="Hyperlink"/>
             <w:noProof/>
           </w:rPr>
-          <w:t>Appendix</w:t>
+          <w:t>MEditor</w:t>
         </w:r>
         <w:r>
           <w:rPr>
@@ -1654,7 +1652,7 @@
             <w:noProof/>
             <w:webHidden/>
           </w:rPr>
-          <w:instrText xml:space="preserve"> PAGEREF _Toc359447747 \h </w:instrText>
+          <w:instrText xml:space="preserve"> PAGEREF _Toc359498285 \h </w:instrText>
         </w:r>
         <w:r>
           <w:rPr>
@@ -1674,7 +1672,7 @@
             <w:noProof/>
             <w:webHidden/>
           </w:rPr>
-          <w:t>8</w:t>
+          <w:t>6</w:t>
         </w:r>
         <w:r>
           <w:rPr>
@@ -1701,13 +1699,13 @@
           <w:lang w:bidi="th-TH"/>
         </w:rPr>
       </w:pPr>
-      <w:hyperlink w:anchor="_Toc359447748" w:history="1">
+      <w:hyperlink w:anchor="_Toc359498286" w:history="1">
         <w:r>
           <w:rPr>
             <w:rStyle w:val="Hyperlink"/>
             <w:noProof/>
           </w:rPr>
-          <w:t>5.1.</w:t>
+          <w:t>4.2.</w:t>
         </w:r>
         <w:r>
           <w:rPr>
@@ -1725,7 +1723,7 @@
             <w:rStyle w:val="Hyperlink"/>
             <w:noProof/>
           </w:rPr>
-          <w:t>Acronyms and Definitions</w:t>
+          <w:t>Mdebug</w:t>
         </w:r>
         <w:r>
           <w:rPr>
@@ -1746,7 +1744,7 @@
             <w:noProof/>
             <w:webHidden/>
           </w:rPr>
-          <w:instrText xml:space="preserve"> PAGEREF _Toc359447748 \h </w:instrText>
+          <w:instrText xml:space="preserve"> PAGEREF _Toc359498286 \h </w:instrText>
         </w:r>
         <w:r>
           <w:rPr>
@@ -1779,11 +1777,7 @@
     </w:p>
     <w:p>
       <w:pPr>
-        <w:pStyle w:val="TOC2"/>
-        <w:tabs>
-          <w:tab w:val="left" w:pos="1100"/>
-          <w:tab w:val="right" w:leader="dot" w:pos="9350"/>
-        </w:tabs>
+        <w:pStyle w:val="TOC1"/>
         <w:rPr>
           <w:rFonts w:asciiTheme="minorHAnsi" w:eastAsiaTheme="minorEastAsia" w:hAnsiTheme="minorHAnsi" w:cstheme="minorBidi"/>
           <w:b w:val="0"/>
@@ -1793,13 +1787,13 @@
           <w:lang w:bidi="th-TH"/>
         </w:rPr>
       </w:pPr>
-      <w:hyperlink w:anchor="_Toc359447749" w:history="1">
+      <w:hyperlink w:anchor="_Toc359498287" w:history="1">
         <w:r>
           <w:rPr>
             <w:rStyle w:val="Hyperlink"/>
             <w:noProof/>
           </w:rPr>
-          <w:t>5.2.</w:t>
+          <w:t>5.</w:t>
         </w:r>
         <w:r>
           <w:rPr>
@@ -1817,7 +1811,7 @@
             <w:rStyle w:val="Hyperlink"/>
             <w:noProof/>
           </w:rPr>
-          <w:t>Software Licenses</w:t>
+          <w:t>Appendix</w:t>
         </w:r>
         <w:r>
           <w:rPr>
@@ -1838,7 +1832,7 @@
             <w:noProof/>
             <w:webHidden/>
           </w:rPr>
-          <w:instrText xml:space="preserve"> PAGEREF _Toc359447749 \h </w:instrText>
+          <w:instrText xml:space="preserve"> PAGEREF _Toc359498287 \h </w:instrText>
         </w:r>
         <w:r>
           <w:rPr>
@@ -1871,7 +1865,11 @@
     </w:p>
     <w:p>
       <w:pPr>
-        <w:pStyle w:val="TOC3"/>
+        <w:pStyle w:val="TOC2"/>
+        <w:tabs>
+          <w:tab w:val="left" w:pos="1100"/>
+          <w:tab w:val="right" w:leader="dot" w:pos="9350"/>
+        </w:tabs>
         <w:rPr>
           <w:rFonts w:asciiTheme="minorHAnsi" w:eastAsiaTheme="minorEastAsia" w:hAnsiTheme="minorHAnsi" w:cstheme="minorBidi"/>
           <w:b w:val="0"/>
@@ -1881,13 +1879,13 @@
           <w:lang w:bidi="th-TH"/>
         </w:rPr>
       </w:pPr>
-      <w:hyperlink w:anchor="_Toc359447750" w:history="1">
+      <w:hyperlink w:anchor="_Toc359498288" w:history="1">
         <w:r>
           <w:rPr>
             <w:rStyle w:val="Hyperlink"/>
             <w:noProof/>
           </w:rPr>
-          <w:t>5.2.1.</w:t>
+          <w:t>5.1.</w:t>
         </w:r>
         <w:r>
           <w:rPr>
@@ -1905,7 +1903,7 @@
             <w:rStyle w:val="Hyperlink"/>
             <w:noProof/>
           </w:rPr>
-          <w:t>Software under License</w:t>
+          <w:t>Acronyms and Definitions</w:t>
         </w:r>
         <w:r>
           <w:rPr>
@@ -1926,7 +1924,7 @@
             <w:noProof/>
             <w:webHidden/>
           </w:rPr>
-          <w:instrText xml:space="preserve"> PAGEREF _Toc359447750 \h </w:instrText>
+          <w:instrText xml:space="preserve"> PAGEREF _Toc359498288 \h </w:instrText>
         </w:r>
         <w:r>
           <w:rPr>
@@ -1959,7 +1957,11 @@
     </w:p>
     <w:p>
       <w:pPr>
-        <w:pStyle w:val="TOC3"/>
+        <w:pStyle w:val="TOC2"/>
+        <w:tabs>
+          <w:tab w:val="left" w:pos="1100"/>
+          <w:tab w:val="right" w:leader="dot" w:pos="9350"/>
+        </w:tabs>
         <w:rPr>
           <w:rFonts w:asciiTheme="minorHAnsi" w:eastAsiaTheme="minorEastAsia" w:hAnsiTheme="minorHAnsi" w:cstheme="minorBidi"/>
           <w:b w:val="0"/>
@@ -1969,13 +1971,13 @@
           <w:lang w:bidi="th-TH"/>
         </w:rPr>
       </w:pPr>
-      <w:hyperlink w:anchor="_Toc359447751" w:history="1">
+      <w:hyperlink w:anchor="_Toc359498289" w:history="1">
         <w:r>
           <w:rPr>
             <w:rStyle w:val="Hyperlink"/>
             <w:noProof/>
           </w:rPr>
-          <w:t>5.2.2.</w:t>
+          <w:t>5.2.</w:t>
         </w:r>
         <w:r>
           <w:rPr>
@@ -1993,6 +1995,182 @@
             <w:rStyle w:val="Hyperlink"/>
             <w:noProof/>
           </w:rPr>
+          <w:t>Software Licenses</w:t>
+        </w:r>
+        <w:r>
+          <w:rPr>
+            <w:noProof/>
+            <w:webHidden/>
+          </w:rPr>
+          <w:tab/>
+        </w:r>
+        <w:r>
+          <w:rPr>
+            <w:noProof/>
+            <w:webHidden/>
+          </w:rPr>
+          <w:fldChar w:fldCharType="begin"/>
+        </w:r>
+        <w:r>
+          <w:rPr>
+            <w:noProof/>
+            <w:webHidden/>
+          </w:rPr>
+          <w:instrText xml:space="preserve"> PAGEREF _Toc359498289 \h </w:instrText>
+        </w:r>
+        <w:r>
+          <w:rPr>
+            <w:noProof/>
+            <w:webHidden/>
+          </w:rPr>
+        </w:r>
+        <w:r>
+          <w:rPr>
+            <w:noProof/>
+            <w:webHidden/>
+          </w:rPr>
+          <w:fldChar w:fldCharType="separate"/>
+        </w:r>
+        <w:r>
+          <w:rPr>
+            <w:noProof/>
+            <w:webHidden/>
+          </w:rPr>
+          <w:t>11</w:t>
+        </w:r>
+        <w:r>
+          <w:rPr>
+            <w:noProof/>
+            <w:webHidden/>
+          </w:rPr>
+          <w:fldChar w:fldCharType="end"/>
+        </w:r>
+      </w:hyperlink>
+    </w:p>
+    <w:p>
+      <w:pPr>
+        <w:pStyle w:val="TOC3"/>
+        <w:rPr>
+          <w:rFonts w:asciiTheme="minorHAnsi" w:eastAsiaTheme="minorEastAsia" w:hAnsiTheme="minorHAnsi" w:cstheme="minorBidi"/>
+          <w:b w:val="0"/>
+          <w:noProof/>
+          <w:sz w:val="22"/>
+          <w:szCs w:val="28"/>
+          <w:lang w:bidi="th-TH"/>
+        </w:rPr>
+      </w:pPr>
+      <w:hyperlink w:anchor="_Toc359498290" w:history="1">
+        <w:r>
+          <w:rPr>
+            <w:rStyle w:val="Hyperlink"/>
+            <w:noProof/>
+          </w:rPr>
+          <w:t>5.2.1.</w:t>
+        </w:r>
+        <w:r>
+          <w:rPr>
+            <w:rFonts w:asciiTheme="minorHAnsi" w:eastAsiaTheme="minorEastAsia" w:hAnsiTheme="minorHAnsi" w:cstheme="minorBidi"/>
+            <w:b w:val="0"/>
+            <w:noProof/>
+            <w:sz w:val="22"/>
+            <w:szCs w:val="28"/>
+            <w:lang w:bidi="th-TH"/>
+          </w:rPr>
+          <w:tab/>
+        </w:r>
+        <w:r>
+          <w:rPr>
+            <w:rStyle w:val="Hyperlink"/>
+            <w:noProof/>
+          </w:rPr>
+          <w:t>Software under License</w:t>
+        </w:r>
+        <w:r>
+          <w:rPr>
+            <w:noProof/>
+            <w:webHidden/>
+          </w:rPr>
+          <w:tab/>
+        </w:r>
+        <w:r>
+          <w:rPr>
+            <w:noProof/>
+            <w:webHidden/>
+          </w:rPr>
+          <w:fldChar w:fldCharType="begin"/>
+        </w:r>
+        <w:r>
+          <w:rPr>
+            <w:noProof/>
+            <w:webHidden/>
+          </w:rPr>
+          <w:instrText xml:space="preserve"> PAGEREF _Toc359498290 \h </w:instrText>
+        </w:r>
+        <w:r>
+          <w:rPr>
+            <w:noProof/>
+            <w:webHidden/>
+          </w:rPr>
+        </w:r>
+        <w:r>
+          <w:rPr>
+            <w:noProof/>
+            <w:webHidden/>
+          </w:rPr>
+          <w:fldChar w:fldCharType="separate"/>
+        </w:r>
+        <w:r>
+          <w:rPr>
+            <w:noProof/>
+            <w:webHidden/>
+          </w:rPr>
+          <w:t>11</w:t>
+        </w:r>
+        <w:r>
+          <w:rPr>
+            <w:noProof/>
+            <w:webHidden/>
+          </w:rPr>
+          <w:fldChar w:fldCharType="end"/>
+        </w:r>
+      </w:hyperlink>
+    </w:p>
+    <w:p>
+      <w:pPr>
+        <w:pStyle w:val="TOC3"/>
+        <w:rPr>
+          <w:rFonts w:asciiTheme="minorHAnsi" w:eastAsiaTheme="minorEastAsia" w:hAnsiTheme="minorHAnsi" w:cstheme="minorBidi"/>
+          <w:b w:val="0"/>
+          <w:noProof/>
+          <w:sz w:val="22"/>
+          <w:szCs w:val="28"/>
+          <w:lang w:bidi="th-TH"/>
+        </w:rPr>
+      </w:pPr>
+      <w:hyperlink w:anchor="_Toc359498291" w:history="1">
+        <w:r>
+          <w:rPr>
+            <w:rStyle w:val="Hyperlink"/>
+            <w:noProof/>
+          </w:rPr>
+          <w:t>5.2.2.</w:t>
+        </w:r>
+        <w:r>
+          <w:rPr>
+            <w:rFonts w:asciiTheme="minorHAnsi" w:eastAsiaTheme="minorEastAsia" w:hAnsiTheme="minorHAnsi" w:cstheme="minorBidi"/>
+            <w:b w:val="0"/>
+            <w:noProof/>
+            <w:sz w:val="22"/>
+            <w:szCs w:val="28"/>
+            <w:lang w:bidi="th-TH"/>
+          </w:rPr>
+          <w:tab/>
+        </w:r>
+        <w:r>
+          <w:rPr>
+            <w:rStyle w:val="Hyperlink"/>
+            <w:noProof/>
+          </w:rPr>
           <w:t>License Locations</w:t>
         </w:r>
         <w:r>
@@ -2014,7 +2192,7 @@
             <w:noProof/>
             <w:webHidden/>
           </w:rPr>
-          <w:instrText xml:space="preserve"> PAGEREF _Toc359447751 \h </w:instrText>
+          <w:instrText xml:space="preserve"> PAGEREF _Toc359498291 \h </w:instrText>
         </w:r>
         <w:r>
           <w:rPr>
@@ -2034,7 +2212,7 @@
             <w:noProof/>
             <w:webHidden/>
           </w:rPr>
-          <w:t>9</w:t>
+          <w:t>11</w:t>
         </w:r>
         <w:r>
           <w:rPr>
@@ -2052,7 +2230,7 @@
       <w:r>
         <w:fldChar w:fldCharType="end"/>
       </w:r>
-      <w:bookmarkEnd w:id="2"/>
+      <w:bookmarkEnd w:id="3"/>
     </w:p>
     <w:p>
       <w:pPr>
@@ -2072,13 +2250,13 @@
       <w:pPr>
         <w:pStyle w:val="Heading1"/>
       </w:pPr>
-      <w:bookmarkStart w:id="3" w:name="_Toc359447737"/>
       <w:bookmarkStart w:id="4" w:name="_Toc345246744"/>
+      <w:bookmarkStart w:id="5" w:name="_Toc359498275"/>
       <w:r>
         <w:lastRenderedPageBreak/>
         <w:t>Introduction</w:t>
       </w:r>
-      <w:bookmarkEnd w:id="3"/>
+      <w:bookmarkEnd w:id="5"/>
     </w:p>
     <w:p>
       <w:pPr>
@@ -2098,21 +2276,21 @@
       <w:pPr>
         <w:pStyle w:val="Heading1"/>
       </w:pPr>
-      <w:bookmarkStart w:id="5" w:name="_Toc359447738"/>
+      <w:bookmarkStart w:id="6" w:name="_Toc359498276"/>
       <w:r>
         <w:t>Enhancing the original MTools plugins</w:t>
       </w:r>
-      <w:bookmarkEnd w:id="5"/>
+      <w:bookmarkEnd w:id="6"/>
     </w:p>
     <w:p>
       <w:pPr>
         <w:pStyle w:val="Heading2"/>
       </w:pPr>
-      <w:bookmarkStart w:id="6" w:name="_Toc359447739"/>
+      <w:bookmarkStart w:id="7" w:name="_Toc359498277"/>
       <w:r>
         <w:t>MEditor</w:t>
       </w:r>
-      <w:bookmarkEnd w:id="6"/>
+      <w:bookmarkEnd w:id="7"/>
     </w:p>
     <w:p>
       <w:pPr>
@@ -2121,7 +2299,6 @@
           <w:rFonts w:ascii="Arial" w:hAnsi="Arial" w:cs="Arial"/>
         </w:rPr>
       </w:pPr>
-      <w:bookmarkStart w:id="7" w:name="_GoBack"/>
       <w:proofErr w:type="spellStart"/>
       <w:r>
         <w:rPr>
@@ -2167,8 +2344,7 @@
       <w:pPr>
         <w:pStyle w:val="Heading2"/>
       </w:pPr>
-      <w:bookmarkStart w:id="8" w:name="_Toc359447740"/>
-      <w:bookmarkEnd w:id="7"/>
+      <w:bookmarkStart w:id="8" w:name="_Toc359498278"/>
       <w:r>
         <w:t>MDebug</w:t>
       </w:r>
@@ -2228,7 +2404,7 @@
       <w:pPr>
         <w:pStyle w:val="Heading1"/>
       </w:pPr>
-      <w:bookmarkStart w:id="9" w:name="_Toc359447741"/>
+      <w:bookmarkStart w:id="9" w:name="_Toc359498279"/>
       <w:r>
         <w:t>Implementation specs for MTools features</w:t>
       </w:r>
@@ -2238,7 +2414,7 @@
       <w:pPr>
         <w:pStyle w:val="Heading2"/>
       </w:pPr>
-      <w:bookmarkStart w:id="10" w:name="_Toc359447742"/>
+      <w:bookmarkStart w:id="10" w:name="_Toc359498280"/>
       <w:r>
         <w:t>MEditor</w:t>
       </w:r>
@@ -2390,18 +2566,21 @@
       <w:pPr>
         <w:pStyle w:val="Heading2"/>
       </w:pPr>
-      <w:bookmarkStart w:id="11" w:name="_Toc359447743"/>
+      <w:bookmarkStart w:id="11" w:name="_Toc359498281"/>
       <w:r>
         <w:t>MDebug</w:t>
       </w:r>
+      <w:bookmarkEnd w:id="11"/>
     </w:p>
     <w:p>
       <w:pPr>
         <w:pStyle w:val="Heading3"/>
       </w:pPr>
+      <w:bookmarkStart w:id="12" w:name="_Toc359498282"/>
       <w:r>
         <w:t>Concurrent processing of the Eclipse UI concerns and the XTDEBUG backend concerns</w:t>
       </w:r>
+      <w:bookmarkEnd w:id="12"/>
     </w:p>
     <w:p>
       <w:pPr>
@@ -2618,14 +2797,15 @@
         <w:pStyle w:val="BodyText"/>
       </w:pPr>
     </w:p>
-    <w:bookmarkEnd w:id="11"/>
     <w:p>
       <w:pPr>
         <w:pStyle w:val="Heading3"/>
       </w:pPr>
+      <w:bookmarkStart w:id="13" w:name="_Toc359498283"/>
       <w:r>
         <w:t>Case example of how to work with the separate UI and Core plug-ins</w:t>
       </w:r>
+      <w:bookmarkEnd w:id="13"/>
     </w:p>
     <w:p>
       <w:pPr>
@@ -2858,21 +3038,21 @@
       <w:pPr>
         <w:pStyle w:val="Heading1"/>
       </w:pPr>
-      <w:bookmarkStart w:id="12" w:name="_Toc359447744"/>
+      <w:bookmarkStart w:id="14" w:name="_Toc359498284"/>
       <w:r>
         <w:t>MTools Class Diagrams</w:t>
       </w:r>
-      <w:bookmarkEnd w:id="12"/>
+      <w:bookmarkEnd w:id="14"/>
     </w:p>
     <w:p>
       <w:pPr>
         <w:pStyle w:val="Heading2"/>
       </w:pPr>
-      <w:bookmarkStart w:id="13" w:name="_Toc359447745"/>
+      <w:bookmarkStart w:id="15" w:name="_Toc359498285"/>
       <w:r>
         <w:t>MEditor</w:t>
       </w:r>
-      <w:bookmarkEnd w:id="13"/>
+      <w:bookmarkEnd w:id="15"/>
     </w:p>
     <w:p>
       <w:pPr>
@@ -3142,7 +3322,7 @@
       <w:pPr>
         <w:pStyle w:val="Heading2"/>
       </w:pPr>
-      <w:bookmarkStart w:id="14" w:name="_Toc359447746"/>
+      <w:bookmarkStart w:id="16" w:name="_Toc359498286"/>
       <w:proofErr w:type="spellStart"/>
       <w:r>
         <w:t>M</w:t>
@@ -3153,7 +3333,7 @@
       <w:r>
         <w:t>ebug</w:t>
       </w:r>
-      <w:bookmarkEnd w:id="14"/>
+      <w:bookmarkEnd w:id="16"/>
       <w:proofErr w:type="spellEnd"/>
     </w:p>
     <w:p>
@@ -3531,24 +3711,24 @@
       <w:pPr>
         <w:pStyle w:val="Heading1"/>
       </w:pPr>
-      <w:bookmarkStart w:id="15" w:name="_Toc359447747"/>
+      <w:bookmarkStart w:id="17" w:name="_Toc359498287"/>
       <w:r>
         <w:t>Appendix</w:t>
       </w:r>
       <w:bookmarkEnd w:id="4"/>
-      <w:bookmarkEnd w:id="15"/>
+      <w:bookmarkEnd w:id="17"/>
     </w:p>
     <w:p>
       <w:pPr>
         <w:pStyle w:val="Heading2"/>
       </w:pPr>
-      <w:bookmarkStart w:id="16" w:name="_Toc345246745"/>
-      <w:bookmarkStart w:id="17" w:name="_Toc359447748"/>
+      <w:bookmarkStart w:id="18" w:name="_Toc345246745"/>
+      <w:bookmarkStart w:id="19" w:name="_Toc359498288"/>
       <w:r>
         <w:t>Acronyms and Definitions</w:t>
       </w:r>
-      <w:bookmarkEnd w:id="16"/>
-      <w:bookmarkEnd w:id="17"/>
+      <w:bookmarkEnd w:id="18"/>
+      <w:bookmarkEnd w:id="19"/>
     </w:p>
     <w:p>
       <w:pPr>
@@ -4963,26 +5143,26 @@
       <w:pPr>
         <w:pStyle w:val="Heading2"/>
       </w:pPr>
-      <w:bookmarkStart w:id="18" w:name="_Toc345246746"/>
-      <w:bookmarkStart w:id="19" w:name="_Toc359447749"/>
+      <w:bookmarkStart w:id="20" w:name="_Toc345246746"/>
+      <w:bookmarkStart w:id="21" w:name="_Toc359498289"/>
       <w:r>
         <w:lastRenderedPageBreak/>
         <w:t>Software Licenses</w:t>
       </w:r>
-      <w:bookmarkEnd w:id="18"/>
-      <w:bookmarkEnd w:id="19"/>
-    </w:p>
-    <w:p>
-      <w:pPr>
-        <w:pStyle w:val="Heading3"/>
-      </w:pPr>
-      <w:bookmarkStart w:id="20" w:name="_Toc345246747"/>
-      <w:bookmarkStart w:id="21" w:name="_Toc359447750"/>
-      <w:r>
-        <w:t>Software under License</w:t>
-      </w:r>
       <w:bookmarkEnd w:id="20"/>
       <w:bookmarkEnd w:id="21"/>
+    </w:p>
+    <w:p>
+      <w:pPr>
+        <w:pStyle w:val="Heading3"/>
+      </w:pPr>
+      <w:bookmarkStart w:id="22" w:name="_Toc345246747"/>
+      <w:bookmarkStart w:id="23" w:name="_Toc359498290"/>
+      <w:r>
+        <w:t>Software under License</w:t>
+      </w:r>
+      <w:bookmarkEnd w:id="22"/>
+      <w:bookmarkEnd w:id="23"/>
     </w:p>
     <w:tbl>
       <w:tblPr>
@@ -5118,13 +5298,13 @@
       <w:pPr>
         <w:pStyle w:val="Heading3"/>
       </w:pPr>
-      <w:bookmarkStart w:id="22" w:name="_Toc345246748"/>
-      <w:bookmarkStart w:id="23" w:name="_Toc359447751"/>
+      <w:bookmarkStart w:id="24" w:name="_Toc345246748"/>
+      <w:bookmarkStart w:id="25" w:name="_Toc359498291"/>
       <w:r>
         <w:t>License Locations</w:t>
       </w:r>
-      <w:bookmarkEnd w:id="22"/>
-      <w:bookmarkEnd w:id="23"/>
+      <w:bookmarkEnd w:id="24"/>
+      <w:bookmarkEnd w:id="25"/>
     </w:p>
     <w:p>
       <w:pPr>
@@ -5657,6 +5837,7 @@
   <w:style w:type="character" w:default="1" w:styleId="DefaultParagraphFont">
     <w:name w:val="Default Paragraph Font"/>
     <w:uiPriority w:val="1"/>
+    <w:semiHidden/>
     <w:unhideWhenUsed/>
   </w:style>
   <w:style w:type="table" w:default="1" w:styleId="TableNormal">
@@ -6243,6 +6424,7 @@
   <w:style w:type="character" w:default="1" w:styleId="DefaultParagraphFont">
     <w:name w:val="Default Paragraph Font"/>
     <w:uiPriority w:val="1"/>
+    <w:semiHidden/>
     <w:unhideWhenUsed/>
   </w:style>
   <w:style w:type="table" w:default="1" w:styleId="TableNormal">

</xml_diff>